<commit_message>
created User-, Card-, Battle-, and Trading Controller
</commit_message>
<xml_diff>
--- a/Protokoll.docx
+++ b/Protokoll.docx
@@ -17,6 +17,194 @@
         <w:t>Project created</w:t>
       </w:r>
     </w:p>
+    <w:p>
+      <w:proofErr w:type="spellStart"/>
+      <w:r>
+        <w:t>Werde</w:t>
+      </w:r>
+      <w:proofErr w:type="spellEnd"/>
+      <w:r>
+        <w:t xml:space="preserve"> </w:t>
+      </w:r>
+      <w:proofErr w:type="spellStart"/>
+      <w:r>
+        <w:t>verschiedene</w:t>
+      </w:r>
+      <w:proofErr w:type="spellEnd"/>
+      <w:r>
+        <w:t xml:space="preserve"> API Controller </w:t>
+      </w:r>
+      <w:proofErr w:type="spellStart"/>
+      <w:r>
+        <w:t>implementieren</w:t>
+      </w:r>
+      <w:proofErr w:type="spellEnd"/>
+      <w:r>
+        <w:t xml:space="preserve"> </w:t>
+      </w:r>
+    </w:p>
+    <w:p>
+      <w:r>
+        <w:t>UserController</w:t>
+      </w:r>
+    </w:p>
+    <w:p>
+      <w:pPr>
+        <w:pStyle w:val="ListParagraph"/>
+        <w:numPr>
+          <w:ilvl w:val="0"/>
+          <w:numId w:val="1"/>
+        </w:numPr>
+      </w:pPr>
+      <w:r>
+        <w:t>Registration/signup</w:t>
+      </w:r>
+    </w:p>
+    <w:p>
+      <w:pPr>
+        <w:pStyle w:val="ListParagraph"/>
+        <w:numPr>
+          <w:ilvl w:val="0"/>
+          <w:numId w:val="1"/>
+        </w:numPr>
+      </w:pPr>
+      <w:r>
+        <w:t>Login</w:t>
+      </w:r>
+    </w:p>
+    <w:p>
+      <w:pPr>
+        <w:pStyle w:val="ListParagraph"/>
+        <w:numPr>
+          <w:ilvl w:val="0"/>
+          <w:numId w:val="1"/>
+        </w:numPr>
+      </w:pPr>
+      <w:r>
+        <w:t>Profile management</w:t>
+      </w:r>
+    </w:p>
+    <w:p>
+      <w:pPr>
+        <w:pStyle w:val="ListParagraph"/>
+        <w:numPr>
+          <w:ilvl w:val="0"/>
+          <w:numId w:val="1"/>
+        </w:numPr>
+      </w:pPr>
+      <w:r>
+        <w:t>Authentication handling</w:t>
+      </w:r>
+    </w:p>
+    <w:p>
+      <w:proofErr w:type="spellStart"/>
+      <w:r>
+        <w:t>CardController</w:t>
+      </w:r>
+      <w:proofErr w:type="spellEnd"/>
+    </w:p>
+    <w:p>
+      <w:pPr>
+        <w:pStyle w:val="ListParagraph"/>
+        <w:numPr>
+          <w:ilvl w:val="0"/>
+          <w:numId w:val="1"/>
+        </w:numPr>
+      </w:pPr>
+      <w:r>
+        <w:t>Card management</w:t>
+      </w:r>
+    </w:p>
+    <w:p>
+      <w:pPr>
+        <w:pStyle w:val="ListParagraph"/>
+        <w:numPr>
+          <w:ilvl w:val="0"/>
+          <w:numId w:val="1"/>
+        </w:numPr>
+      </w:pPr>
+      <w:r>
+        <w:t>Package management</w:t>
+      </w:r>
+    </w:p>
+    <w:p>
+      <w:pPr>
+        <w:pStyle w:val="ListParagraph"/>
+        <w:numPr>
+          <w:ilvl w:val="0"/>
+          <w:numId w:val="1"/>
+        </w:numPr>
+      </w:pPr>
+      <w:r>
+        <w:t>User deck management</w:t>
+      </w:r>
+    </w:p>
+    <w:p>
+      <w:proofErr w:type="spellStart"/>
+      <w:r>
+        <w:t>BattleController</w:t>
+      </w:r>
+      <w:proofErr w:type="spellEnd"/>
+    </w:p>
+    <w:p>
+      <w:pPr>
+        <w:pStyle w:val="ListParagraph"/>
+        <w:numPr>
+          <w:ilvl w:val="0"/>
+          <w:numId w:val="1"/>
+        </w:numPr>
+      </w:pPr>
+      <w:r>
+        <w:t xml:space="preserve">Battles </w:t>
+      </w:r>
+      <w:proofErr w:type="spellStart"/>
+      <w:r>
+        <w:t>zwischen</w:t>
+      </w:r>
+      <w:proofErr w:type="spellEnd"/>
+      <w:r>
+        <w:t xml:space="preserve"> </w:t>
+      </w:r>
+      <w:proofErr w:type="spellStart"/>
+      <w:r>
+        <w:t>Usern</w:t>
+      </w:r>
+      <w:proofErr w:type="spellEnd"/>
+    </w:p>
+    <w:p>
+      <w:proofErr w:type="spellStart"/>
+      <w:r>
+        <w:t>TradeController</w:t>
+      </w:r>
+      <w:proofErr w:type="spellEnd"/>
+    </w:p>
+    <w:p>
+      <w:pPr>
+        <w:pStyle w:val="ListParagraph"/>
+        <w:numPr>
+          <w:ilvl w:val="0"/>
+          <w:numId w:val="1"/>
+        </w:numPr>
+      </w:pPr>
+      <w:r>
+        <w:t xml:space="preserve">Trading </w:t>
+      </w:r>
+      <w:proofErr w:type="spellStart"/>
+      <w:r>
+        <w:t>zwischen</w:t>
+      </w:r>
+      <w:proofErr w:type="spellEnd"/>
+      <w:r>
+        <w:t xml:space="preserve"> </w:t>
+      </w:r>
+      <w:proofErr w:type="spellStart"/>
+      <w:r>
+        <w:t>Usern</w:t>
+      </w:r>
+      <w:proofErr w:type="spellEnd"/>
+    </w:p>
+    <w:p/>
+    <w:p/>
     <w:p/>
     <w:sectPr>
       <w:pgSz w:w="11906" w:h="16838"/>
@@ -26,6 +214,127 @@
     </w:sectPr>
   </w:body>
 </w:document>
+</file>
+
+<file path=word/numbering.xml><?xml version="1.0" encoding="utf-8"?>
+<w:numbering xmlns:wpc="http://schemas.microsoft.com/office/word/2010/wordprocessingCanvas" xmlns:cx="http://schemas.microsoft.com/office/drawing/2014/chartex" xmlns:cx1="http://schemas.microsoft.com/office/drawing/2015/9/8/chartex" xmlns:cx2="http://schemas.microsoft.com/office/drawing/2015/10/21/chartex" xmlns:cx3="http://schemas.microsoft.com/office/drawing/2016/5/9/chartex" xmlns:cx4="http://schemas.microsoft.com/office/drawing/2016/5/10/chartex" xmlns:cx5="http://schemas.microsoft.com/office/drawing/2016/5/11/chartex" xmlns:cx6="http://schemas.microsoft.com/office/drawing/2016/5/12/chartex" xmlns:cx7="http://schemas.microsoft.com/office/drawing/2016/5/13/chartex" xmlns:cx8="http://schemas.microsoft.com/office/drawing/2016/5/14/chartex" xmlns:mc="http://schemas.openxmlformats.org/markup-compatibility/2006" xmlns:aink="http://schemas.microsoft.com/office/drawing/2016/ink" xmlns:am3d="http://schemas.microsoft.com/office/drawing/2017/model3d" xmlns:o="urn:schemas-microsoft-com:office:office" xmlns:oel="http://schemas.microsoft.com/office/2019/extlst" xmlns:r="http://schemas.openxmlformats.org/officeDocument/2006/relationships" xmlns:m="http://schemas.openxmlformats.org/officeDocument/2006/math" xmlns:v="urn:schemas-microsoft-com:vml" xmlns:wp14="http://schemas.microsoft.com/office/word/2010/wordprocessingDrawing" xmlns:wp="http://schemas.openxmlformats.org/drawingml/2006/wordprocessingDrawing" xmlns:w10="urn:schemas-microsoft-com:office:word" xmlns:w="http://schemas.openxmlformats.org/wordprocessingml/2006/main" xmlns:w14="http://schemas.microsoft.com/office/word/2010/wordml" xmlns:w15="http://schemas.microsoft.com/office/word/2012/wordml" xmlns:w16cex="http://schemas.microsoft.com/office/word/2018/wordml/cex" xmlns:w16cid="http://schemas.microsoft.com/office/word/2016/wordml/cid" xmlns:w16="http://schemas.microsoft.com/office/word/2018/wordml" xmlns:w16du="http://schemas.microsoft.com/office/word/2023/wordml/word16du" xmlns:w16sdtdh="http://schemas.microsoft.com/office/word/2020/wordml/sdtdatahash" xmlns:w16se="http://schemas.microsoft.com/office/word/2015/wordml/symex" xmlns:wpg="http://schemas.microsoft.com/office/word/2010/wordprocessingGroup" xmlns:wpi="http://schemas.microsoft.com/office/word/2010/wordprocessingInk" xmlns:wne="http://schemas.microsoft.com/office/word/2006/wordml" xmlns:wps="http://schemas.microsoft.com/office/word/2010/wordprocessingShape" mc:Ignorable="w14 w15 w16se w16cid w16 w16cex w16sdtdh w16du wp14">
+  <w:abstractNum w:abstractNumId="0" w15:restartNumberingAfterBreak="0">
+    <w:nsid w:val="4AD92537"/>
+    <w:multiLevelType w:val="hybridMultilevel"/>
+    <w:tmpl w:val="7ADCB050"/>
+    <w:lvl w:ilvl="0" w:tplc="1BFC1A9E">
+      <w:start w:val="19"/>
+      <w:numFmt w:val="bullet"/>
+      <w:lvlText w:val="-"/>
+      <w:lvlJc w:val="left"/>
+      <w:pPr>
+        <w:ind w:left="720" w:hanging="360"/>
+      </w:pPr>
+      <w:rPr>
+        <w:rFonts w:ascii="Aptos" w:eastAsiaTheme="minorHAnsi" w:hAnsi="Aptos" w:cstheme="minorBidi" w:hint="default"/>
+      </w:rPr>
+    </w:lvl>
+    <w:lvl w:ilvl="1" w:tplc="08090003" w:tentative="1">
+      <w:start w:val="1"/>
+      <w:numFmt w:val="bullet"/>
+      <w:lvlText w:val="o"/>
+      <w:lvlJc w:val="left"/>
+      <w:pPr>
+        <w:ind w:left="1440" w:hanging="360"/>
+      </w:pPr>
+      <w:rPr>
+        <w:rFonts w:ascii="Courier New" w:hAnsi="Courier New" w:cs="Courier New" w:hint="default"/>
+      </w:rPr>
+    </w:lvl>
+    <w:lvl w:ilvl="2" w:tplc="08090005" w:tentative="1">
+      <w:start w:val="1"/>
+      <w:numFmt w:val="bullet"/>
+      <w:lvlText w:val=""/>
+      <w:lvlJc w:val="left"/>
+      <w:pPr>
+        <w:ind w:left="2160" w:hanging="360"/>
+      </w:pPr>
+      <w:rPr>
+        <w:rFonts w:ascii="Wingdings" w:hAnsi="Wingdings" w:hint="default"/>
+      </w:rPr>
+    </w:lvl>
+    <w:lvl w:ilvl="3" w:tplc="08090001" w:tentative="1">
+      <w:start w:val="1"/>
+      <w:numFmt w:val="bullet"/>
+      <w:lvlText w:val=""/>
+      <w:lvlJc w:val="left"/>
+      <w:pPr>
+        <w:ind w:left="2880" w:hanging="360"/>
+      </w:pPr>
+      <w:rPr>
+        <w:rFonts w:ascii="Symbol" w:hAnsi="Symbol" w:hint="default"/>
+      </w:rPr>
+    </w:lvl>
+    <w:lvl w:ilvl="4" w:tplc="08090003" w:tentative="1">
+      <w:start w:val="1"/>
+      <w:numFmt w:val="bullet"/>
+      <w:lvlText w:val="o"/>
+      <w:lvlJc w:val="left"/>
+      <w:pPr>
+        <w:ind w:left="3600" w:hanging="360"/>
+      </w:pPr>
+      <w:rPr>
+        <w:rFonts w:ascii="Courier New" w:hAnsi="Courier New" w:cs="Courier New" w:hint="default"/>
+      </w:rPr>
+    </w:lvl>
+    <w:lvl w:ilvl="5" w:tplc="08090005" w:tentative="1">
+      <w:start w:val="1"/>
+      <w:numFmt w:val="bullet"/>
+      <w:lvlText w:val=""/>
+      <w:lvlJc w:val="left"/>
+      <w:pPr>
+        <w:ind w:left="4320" w:hanging="360"/>
+      </w:pPr>
+      <w:rPr>
+        <w:rFonts w:ascii="Wingdings" w:hAnsi="Wingdings" w:hint="default"/>
+      </w:rPr>
+    </w:lvl>
+    <w:lvl w:ilvl="6" w:tplc="08090001" w:tentative="1">
+      <w:start w:val="1"/>
+      <w:numFmt w:val="bullet"/>
+      <w:lvlText w:val=""/>
+      <w:lvlJc w:val="left"/>
+      <w:pPr>
+        <w:ind w:left="5040" w:hanging="360"/>
+      </w:pPr>
+      <w:rPr>
+        <w:rFonts w:ascii="Symbol" w:hAnsi="Symbol" w:hint="default"/>
+      </w:rPr>
+    </w:lvl>
+    <w:lvl w:ilvl="7" w:tplc="08090003" w:tentative="1">
+      <w:start w:val="1"/>
+      <w:numFmt w:val="bullet"/>
+      <w:lvlText w:val="o"/>
+      <w:lvlJc w:val="left"/>
+      <w:pPr>
+        <w:ind w:left="5760" w:hanging="360"/>
+      </w:pPr>
+      <w:rPr>
+        <w:rFonts w:ascii="Courier New" w:hAnsi="Courier New" w:cs="Courier New" w:hint="default"/>
+      </w:rPr>
+    </w:lvl>
+    <w:lvl w:ilvl="8" w:tplc="08090005" w:tentative="1">
+      <w:start w:val="1"/>
+      <w:numFmt w:val="bullet"/>
+      <w:lvlText w:val=""/>
+      <w:lvlJc w:val="left"/>
+      <w:pPr>
+        <w:ind w:left="6480" w:hanging="360"/>
+      </w:pPr>
+      <w:rPr>
+        <w:rFonts w:ascii="Wingdings" w:hAnsi="Wingdings" w:hint="default"/>
+      </w:rPr>
+    </w:lvl>
+  </w:abstractNum>
+  <w:num w:numId="1" w16cid:durableId="219680568">
+    <w:abstractNumId w:val="0"/>
+  </w:num>
+</w:numbering>
 </file>
 
 <file path=word/styles.xml><?xml version="1.0" encoding="utf-8"?>

</xml_diff>

<commit_message>
modified server, parser, router; implemented simple login & register logic
</commit_message>
<xml_diff>
--- a/Protokoll.docx
+++ b/Protokoll.docx
@@ -204,8 +204,53 @@
       <w:proofErr w:type="spellEnd"/>
     </w:p>
     <w:p/>
-    <w:p/>
-    <w:p/>
+    <w:p>
+      <w:pPr>
+        <w:rPr>
+          <w:lang w:val="de-AT"/>
+        </w:rPr>
+      </w:pPr>
+      <w:r>
+        <w:rPr>
+          <w:lang w:val="de-AT"/>
+        </w:rPr>
+        <w:t>//muss das Protokoll noch w</w:t>
+      </w:r>
+      <w:r>
+        <w:rPr>
+          <w:lang w:val="de-AT"/>
+        </w:rPr>
+        <w:t xml:space="preserve">eiterschreiben, ich </w:t>
+      </w:r>
+      <w:proofErr w:type="spellStart"/>
+      <w:r>
+        <w:rPr>
+          <w:lang w:val="de-AT"/>
+        </w:rPr>
+        <w:t>geb</w:t>
+      </w:r>
+      <w:proofErr w:type="spellEnd"/>
+      <w:r>
+        <w:rPr>
+          <w:lang w:val="de-AT"/>
+        </w:rPr>
+        <w:t xml:space="preserve"> gerade nur ab, falls irgendwas passiert und ich es nicht mehr schaffe heute Nacht abzugeben</w:t>
+      </w:r>
+    </w:p>
+    <w:p>
+      <w:pPr>
+        <w:rPr>
+          <w:lang w:val="de-AT"/>
+        </w:rPr>
+      </w:pPr>
+    </w:p>
+    <w:p>
+      <w:pPr>
+        <w:rPr>
+          <w:lang w:val="de-AT"/>
+        </w:rPr>
+      </w:pPr>
+    </w:p>
     <w:sectPr>
       <w:pgSz w:w="11906" w:h="16838"/>
       <w:pgMar w:top="1440" w:right="1440" w:bottom="1440" w:left="1440" w:header="708" w:footer="708" w:gutter="0"/>

</xml_diff>

<commit_message>
commented like every line of Server.cs, updated protocol
</commit_message>
<xml_diff>
--- a/Protokoll.docx
+++ b/Protokoll.docx
@@ -29,7 +29,145 @@
         <w:rPr>
           <w:lang w:val="de-AT"/>
         </w:rPr>
-        <w:t>Okay, das ist jetzt ein bisschen last-minute, also hab ich fürs erste keine „time spent with the project“ section – das wird ich mir aber später aus den commits rausholen (bzw tatsächlich tracken wann ich was mache…)</w:t>
+        <w:t xml:space="preserve">Okay, das ist jetzt ein bisschen </w:t>
+      </w:r>
+      <w:proofErr w:type="spellStart"/>
+      <w:r>
+        <w:rPr>
+          <w:lang w:val="de-AT"/>
+        </w:rPr>
+        <w:t>last</w:t>
+      </w:r>
+      <w:proofErr w:type="spellEnd"/>
+      <w:r>
+        <w:rPr>
+          <w:lang w:val="de-AT"/>
+        </w:rPr>
+        <w:t xml:space="preserve">-minute, also hab ich fürs erste keine „time </w:t>
+      </w:r>
+      <w:proofErr w:type="spellStart"/>
+      <w:r>
+        <w:rPr>
+          <w:lang w:val="de-AT"/>
+        </w:rPr>
+        <w:t>spent</w:t>
+      </w:r>
+      <w:proofErr w:type="spellEnd"/>
+      <w:r>
+        <w:rPr>
+          <w:lang w:val="de-AT"/>
+        </w:rPr>
+        <w:t xml:space="preserve"> </w:t>
+      </w:r>
+      <w:proofErr w:type="spellStart"/>
+      <w:r>
+        <w:rPr>
+          <w:lang w:val="de-AT"/>
+        </w:rPr>
+        <w:t>with</w:t>
+      </w:r>
+      <w:proofErr w:type="spellEnd"/>
+      <w:r>
+        <w:rPr>
+          <w:lang w:val="de-AT"/>
+        </w:rPr>
+        <w:t xml:space="preserve"> </w:t>
+      </w:r>
+      <w:proofErr w:type="spellStart"/>
+      <w:r>
+        <w:rPr>
+          <w:lang w:val="de-AT"/>
+        </w:rPr>
+        <w:t>the</w:t>
+      </w:r>
+      <w:proofErr w:type="spellEnd"/>
+      <w:r>
+        <w:rPr>
+          <w:lang w:val="de-AT"/>
+        </w:rPr>
+        <w:t xml:space="preserve"> </w:t>
+      </w:r>
+      <w:proofErr w:type="spellStart"/>
+      <w:r>
+        <w:rPr>
+          <w:lang w:val="de-AT"/>
+        </w:rPr>
+        <w:t>project</w:t>
+      </w:r>
+      <w:proofErr w:type="spellEnd"/>
+      <w:r>
+        <w:rPr>
+          <w:lang w:val="de-AT"/>
+        </w:rPr>
+        <w:t xml:space="preserve">“ </w:t>
+      </w:r>
+      <w:proofErr w:type="spellStart"/>
+      <w:r>
+        <w:rPr>
+          <w:lang w:val="de-AT"/>
+        </w:rPr>
+        <w:t>section</w:t>
+      </w:r>
+      <w:proofErr w:type="spellEnd"/>
+      <w:r>
+        <w:rPr>
+          <w:lang w:val="de-AT"/>
+        </w:rPr>
+        <w:t xml:space="preserve"> – das </w:t>
+      </w:r>
+      <w:proofErr w:type="spellStart"/>
+      <w:r>
+        <w:rPr>
+          <w:lang w:val="de-AT"/>
+        </w:rPr>
+        <w:t>w</w:t>
+      </w:r>
+      <w:r>
+        <w:rPr>
+          <w:lang w:val="de-AT"/>
+        </w:rPr>
+        <w:t>e</w:t>
+      </w:r>
+      <w:r>
+        <w:rPr>
+          <w:lang w:val="de-AT"/>
+        </w:rPr>
+        <w:t>rd</w:t>
+      </w:r>
+      <w:proofErr w:type="spellEnd"/>
+      <w:r>
+        <w:rPr>
+          <w:lang w:val="de-AT"/>
+        </w:rPr>
+        <w:t xml:space="preserve"> ich mir aber später aus den </w:t>
+      </w:r>
+      <w:proofErr w:type="spellStart"/>
+      <w:r>
+        <w:rPr>
+          <w:lang w:val="de-AT"/>
+        </w:rPr>
+        <w:t>commits</w:t>
+      </w:r>
+      <w:proofErr w:type="spellEnd"/>
+      <w:r>
+        <w:rPr>
+          <w:lang w:val="de-AT"/>
+        </w:rPr>
+        <w:t xml:space="preserve"> rausholen (</w:t>
+      </w:r>
+      <w:proofErr w:type="spellStart"/>
+      <w:r>
+        <w:rPr>
+          <w:lang w:val="de-AT"/>
+        </w:rPr>
+        <w:t>bzw</w:t>
+      </w:r>
+      <w:proofErr w:type="spellEnd"/>
+      <w:r>
+        <w:rPr>
+          <w:lang w:val="de-AT"/>
+        </w:rPr>
+        <w:t xml:space="preserve"> tatsächlich tracken wann ich was mache…)</w:t>
       </w:r>
     </w:p>
     <w:p>
@@ -73,7 +211,49 @@
         <w:rPr>
           <w:lang w:val="de-AT"/>
         </w:rPr>
-        <w:t>Gerade sind nur die Files Server/Server.cs, Routing/Router.cs und Routing/Parser.cs relevant. Ich habe zwar auch ein paar Controller usw. erstellt, aber mit denen habe ich noch nichts gemacht.</w:t>
+        <w:t>Gerade sind nur die Files Server/</w:t>
+      </w:r>
+      <w:proofErr w:type="spellStart"/>
+      <w:r>
+        <w:rPr>
+          <w:lang w:val="de-AT"/>
+        </w:rPr>
+        <w:t>Server.cs</w:t>
+      </w:r>
+      <w:proofErr w:type="spellEnd"/>
+      <w:r>
+        <w:rPr>
+          <w:lang w:val="de-AT"/>
+        </w:rPr>
+        <w:t>, Routing/</w:t>
+      </w:r>
+      <w:proofErr w:type="spellStart"/>
+      <w:r>
+        <w:rPr>
+          <w:lang w:val="de-AT"/>
+        </w:rPr>
+        <w:t>Router.cs</w:t>
+      </w:r>
+      <w:proofErr w:type="spellEnd"/>
+      <w:r>
+        <w:rPr>
+          <w:lang w:val="de-AT"/>
+        </w:rPr>
+        <w:t xml:space="preserve"> und Routing/</w:t>
+      </w:r>
+      <w:proofErr w:type="spellStart"/>
+      <w:r>
+        <w:rPr>
+          <w:lang w:val="de-AT"/>
+        </w:rPr>
+        <w:t>Parser.cs</w:t>
+      </w:r>
+      <w:proofErr w:type="spellEnd"/>
+      <w:r>
+        <w:rPr>
+          <w:lang w:val="de-AT"/>
+        </w:rPr>
+        <w:t xml:space="preserve"> relevant. Ich habe zwar auch ein paar Controller usw. erstellt, aber mit denen habe ich noch nichts gemacht.</w:t>
       </w:r>
     </w:p>
     <w:p>
@@ -109,7 +289,77 @@
         <w:rPr>
           <w:lang w:val="de-AT"/>
         </w:rPr>
-        <w:t>Bestimmt basierend auf path &amp; method, die er vom Parser (also aus dem HttpRequest Objekt) bekommt, welchen string er returnen soll</w:t>
+        <w:t xml:space="preserve">Bestimmt basierend auf </w:t>
+      </w:r>
+      <w:proofErr w:type="spellStart"/>
+      <w:r>
+        <w:rPr>
+          <w:lang w:val="de-AT"/>
+        </w:rPr>
+        <w:t>path</w:t>
+      </w:r>
+      <w:proofErr w:type="spellEnd"/>
+      <w:r>
+        <w:rPr>
+          <w:lang w:val="de-AT"/>
+        </w:rPr>
+        <w:t xml:space="preserve"> &amp; </w:t>
+      </w:r>
+      <w:proofErr w:type="spellStart"/>
+      <w:r>
+        <w:rPr>
+          <w:lang w:val="de-AT"/>
+        </w:rPr>
+        <w:t>method</w:t>
+      </w:r>
+      <w:proofErr w:type="spellEnd"/>
+      <w:r>
+        <w:rPr>
+          <w:lang w:val="de-AT"/>
+        </w:rPr>
+        <w:t xml:space="preserve">, die er vom Parser (also aus dem </w:t>
+      </w:r>
+      <w:proofErr w:type="spellStart"/>
+      <w:r>
+        <w:rPr>
+          <w:lang w:val="de-AT"/>
+        </w:rPr>
+        <w:t>HttpRequest</w:t>
+      </w:r>
+      <w:proofErr w:type="spellEnd"/>
+      <w:r>
+        <w:rPr>
+          <w:lang w:val="de-AT"/>
+        </w:rPr>
+        <w:t xml:space="preserve"> Objekt) bekommt, welchen </w:t>
+      </w:r>
+      <w:proofErr w:type="spellStart"/>
+      <w:r>
+        <w:rPr>
+          <w:lang w:val="de-AT"/>
+        </w:rPr>
+        <w:t>string</w:t>
+      </w:r>
+      <w:proofErr w:type="spellEnd"/>
+      <w:r>
+        <w:rPr>
+          <w:lang w:val="de-AT"/>
+        </w:rPr>
+        <w:t xml:space="preserve"> er </w:t>
+      </w:r>
+      <w:proofErr w:type="spellStart"/>
+      <w:r>
+        <w:rPr>
+          <w:lang w:val="de-AT"/>
+        </w:rPr>
+        <w:t>returnen</w:t>
+      </w:r>
+      <w:proofErr w:type="spellEnd"/>
+      <w:r>
+        <w:rPr>
+          <w:lang w:val="de-AT"/>
+        </w:rPr>
+        <w:t xml:space="preserve"> soll</w:t>
       </w:r>
     </w:p>
     <w:p>
@@ -127,7 +377,35 @@
         <w:rPr>
           <w:lang w:val="de-AT"/>
         </w:rPr>
-        <w:t>Den string der returned wird benutze ich dann im Server, um zu entscheiden was als nächstes gemacht wird</w:t>
+        <w:t xml:space="preserve">Den </w:t>
+      </w:r>
+      <w:proofErr w:type="spellStart"/>
+      <w:r>
+        <w:rPr>
+          <w:lang w:val="de-AT"/>
+        </w:rPr>
+        <w:t>string</w:t>
+      </w:r>
+      <w:proofErr w:type="spellEnd"/>
+      <w:r>
+        <w:rPr>
+          <w:lang w:val="de-AT"/>
+        </w:rPr>
+        <w:t xml:space="preserve"> der </w:t>
+      </w:r>
+      <w:proofErr w:type="spellStart"/>
+      <w:r>
+        <w:rPr>
+          <w:lang w:val="de-AT"/>
+        </w:rPr>
+        <w:t>returned</w:t>
+      </w:r>
+      <w:proofErr w:type="spellEnd"/>
+      <w:r>
+        <w:rPr>
+          <w:lang w:val="de-AT"/>
+        </w:rPr>
+        <w:t xml:space="preserve"> wird benutze ich dann im Server, um zu entscheiden was als nächstes gemacht wird</w:t>
       </w:r>
     </w:p>
     <w:p>
@@ -163,7 +441,77 @@
         <w:rPr>
           <w:lang w:val="de-AT"/>
         </w:rPr>
-        <w:t>Der Parser parst eingehende HTTP requests in ein HttpRequest Objekt (HttpRequest class ist ganz oben (über der Parser class) definiert)</w:t>
+        <w:t xml:space="preserve">Der Parser parst eingehende HTTP </w:t>
+      </w:r>
+      <w:proofErr w:type="spellStart"/>
+      <w:r>
+        <w:rPr>
+          <w:lang w:val="de-AT"/>
+        </w:rPr>
+        <w:t>requests</w:t>
+      </w:r>
+      <w:proofErr w:type="spellEnd"/>
+      <w:r>
+        <w:rPr>
+          <w:lang w:val="de-AT"/>
+        </w:rPr>
+        <w:t xml:space="preserve"> in ein </w:t>
+      </w:r>
+      <w:proofErr w:type="spellStart"/>
+      <w:r>
+        <w:rPr>
+          <w:lang w:val="de-AT"/>
+        </w:rPr>
+        <w:t>HttpRequest</w:t>
+      </w:r>
+      <w:proofErr w:type="spellEnd"/>
+      <w:r>
+        <w:rPr>
+          <w:lang w:val="de-AT"/>
+        </w:rPr>
+        <w:t xml:space="preserve"> Objekt (</w:t>
+      </w:r>
+      <w:proofErr w:type="spellStart"/>
+      <w:r>
+        <w:rPr>
+          <w:lang w:val="de-AT"/>
+        </w:rPr>
+        <w:t>HttpRequest</w:t>
+      </w:r>
+      <w:proofErr w:type="spellEnd"/>
+      <w:r>
+        <w:rPr>
+          <w:lang w:val="de-AT"/>
+        </w:rPr>
+        <w:t xml:space="preserve"> </w:t>
+      </w:r>
+      <w:proofErr w:type="spellStart"/>
+      <w:r>
+        <w:rPr>
+          <w:lang w:val="de-AT"/>
+        </w:rPr>
+        <w:t>class</w:t>
+      </w:r>
+      <w:proofErr w:type="spellEnd"/>
+      <w:r>
+        <w:rPr>
+          <w:lang w:val="de-AT"/>
+        </w:rPr>
+        <w:t xml:space="preserve"> ist ganz oben (über der Parser </w:t>
+      </w:r>
+      <w:proofErr w:type="spellStart"/>
+      <w:r>
+        <w:rPr>
+          <w:lang w:val="de-AT"/>
+        </w:rPr>
+        <w:t>class</w:t>
+      </w:r>
+      <w:proofErr w:type="spellEnd"/>
+      <w:r>
+        <w:rPr>
+          <w:lang w:val="de-AT"/>
+        </w:rPr>
+        <w:t>) definiert)</w:t>
       </w:r>
     </w:p>
     <w:p>
@@ -181,7 +529,35 @@
         <w:rPr>
           <w:lang w:val="de-AT"/>
         </w:rPr>
-        <w:t>Initialisiert StreamReader um vom input Stream zu lesen</w:t>
+        <w:t xml:space="preserve">Initialisiert </w:t>
+      </w:r>
+      <w:proofErr w:type="spellStart"/>
+      <w:r>
+        <w:rPr>
+          <w:lang w:val="de-AT"/>
+        </w:rPr>
+        <w:t>StreamReader</w:t>
+      </w:r>
+      <w:proofErr w:type="spellEnd"/>
+      <w:r>
+        <w:rPr>
+          <w:lang w:val="de-AT"/>
+        </w:rPr>
+        <w:t xml:space="preserve"> um vom </w:t>
+      </w:r>
+      <w:proofErr w:type="spellStart"/>
+      <w:r>
+        <w:rPr>
+          <w:lang w:val="de-AT"/>
+        </w:rPr>
+        <w:t>input</w:t>
+      </w:r>
+      <w:proofErr w:type="spellEnd"/>
+      <w:r>
+        <w:rPr>
+          <w:lang w:val="de-AT"/>
+        </w:rPr>
+        <w:t xml:space="preserve"> Stream zu lesen</w:t>
       </w:r>
     </w:p>
     <w:p>
@@ -199,7 +575,63 @@
         <w:rPr>
           <w:lang w:val="de-AT"/>
         </w:rPr>
-        <w:t>Liest die erste line, teilt sie in 3 (method, path, und http version)</w:t>
+        <w:t xml:space="preserve">Liest die erste </w:t>
+      </w:r>
+      <w:proofErr w:type="spellStart"/>
+      <w:r>
+        <w:rPr>
+          <w:lang w:val="de-AT"/>
+        </w:rPr>
+        <w:t>line</w:t>
+      </w:r>
+      <w:proofErr w:type="spellEnd"/>
+      <w:r>
+        <w:rPr>
+          <w:lang w:val="de-AT"/>
+        </w:rPr>
+        <w:t>, teilt sie in 3 (</w:t>
+      </w:r>
+      <w:proofErr w:type="spellStart"/>
+      <w:r>
+        <w:rPr>
+          <w:lang w:val="de-AT"/>
+        </w:rPr>
+        <w:t>method</w:t>
+      </w:r>
+      <w:proofErr w:type="spellEnd"/>
+      <w:r>
+        <w:rPr>
+          <w:lang w:val="de-AT"/>
+        </w:rPr>
+        <w:t xml:space="preserve">, </w:t>
+      </w:r>
+      <w:proofErr w:type="spellStart"/>
+      <w:r>
+        <w:rPr>
+          <w:lang w:val="de-AT"/>
+        </w:rPr>
+        <w:t>path</w:t>
+      </w:r>
+      <w:proofErr w:type="spellEnd"/>
+      <w:r>
+        <w:rPr>
+          <w:lang w:val="de-AT"/>
+        </w:rPr>
+        <w:t xml:space="preserve">, und http </w:t>
+      </w:r>
+      <w:proofErr w:type="spellStart"/>
+      <w:r>
+        <w:rPr>
+          <w:lang w:val="de-AT"/>
+        </w:rPr>
+        <w:t>version</w:t>
+      </w:r>
+      <w:proofErr w:type="spellEnd"/>
+      <w:r>
+        <w:rPr>
+          <w:lang w:val="de-AT"/>
+        </w:rPr>
+        <w:t>)</w:t>
       </w:r>
     </w:p>
     <w:p>
@@ -217,7 +649,35 @@
         <w:rPr>
           <w:lang w:val="de-AT"/>
         </w:rPr>
-        <w:t>Liest die nächsten lines und speichert sie in die Header Dictionary, bis es zu einer leeren line kommt</w:t>
+        <w:t xml:space="preserve">Liest die nächsten </w:t>
+      </w:r>
+      <w:proofErr w:type="spellStart"/>
+      <w:r>
+        <w:rPr>
+          <w:lang w:val="de-AT"/>
+        </w:rPr>
+        <w:t>lines</w:t>
+      </w:r>
+      <w:proofErr w:type="spellEnd"/>
+      <w:r>
+        <w:rPr>
+          <w:lang w:val="de-AT"/>
+        </w:rPr>
+        <w:t xml:space="preserve"> und speichert sie in die Header Dictionary, bis es zu einer leeren </w:t>
+      </w:r>
+      <w:proofErr w:type="spellStart"/>
+      <w:r>
+        <w:rPr>
+          <w:lang w:val="de-AT"/>
+        </w:rPr>
+        <w:t>line</w:t>
+      </w:r>
+      <w:proofErr w:type="spellEnd"/>
+      <w:r>
+        <w:rPr>
+          <w:lang w:val="de-AT"/>
+        </w:rPr>
+        <w:t xml:space="preserve"> kommt</w:t>
       </w:r>
     </w:p>
     <w:p>
@@ -235,7 +695,49 @@
         <w:rPr>
           <w:lang w:val="de-AT"/>
         </w:rPr>
-        <w:t>Dann liest es den body (falls es einen gibt (festgestellt durch content length))</w:t>
+        <w:t xml:space="preserve">Dann liest es den </w:t>
+      </w:r>
+      <w:proofErr w:type="spellStart"/>
+      <w:r>
+        <w:rPr>
+          <w:lang w:val="de-AT"/>
+        </w:rPr>
+        <w:t>body</w:t>
+      </w:r>
+      <w:proofErr w:type="spellEnd"/>
+      <w:r>
+        <w:rPr>
+          <w:lang w:val="de-AT"/>
+        </w:rPr>
+        <w:t xml:space="preserve"> (falls es einen gibt (festgestellt durch </w:t>
+      </w:r>
+      <w:proofErr w:type="spellStart"/>
+      <w:r>
+        <w:rPr>
+          <w:lang w:val="de-AT"/>
+        </w:rPr>
+        <w:t>content</w:t>
+      </w:r>
+      <w:proofErr w:type="spellEnd"/>
+      <w:r>
+        <w:rPr>
+          <w:lang w:val="de-AT"/>
+        </w:rPr>
+        <w:t xml:space="preserve"> </w:t>
+      </w:r>
+      <w:proofErr w:type="spellStart"/>
+      <w:r>
+        <w:rPr>
+          <w:lang w:val="de-AT"/>
+        </w:rPr>
+        <w:t>length</w:t>
+      </w:r>
+      <w:proofErr w:type="spellEnd"/>
+      <w:r>
+        <w:rPr>
+          <w:lang w:val="de-AT"/>
+        </w:rPr>
+        <w:t>))</w:t>
       </w:r>
     </w:p>
     <w:p>
@@ -249,11 +751,33 @@
           <w:lang w:val="de-AT"/>
         </w:rPr>
       </w:pPr>
-      <w:r>
-        <w:rPr>
-          <w:lang w:val="de-AT"/>
-        </w:rPr>
-        <w:t>Returned das HttpRequest Objekt</w:t>
+      <w:proofErr w:type="spellStart"/>
+      <w:r>
+        <w:rPr>
+          <w:lang w:val="de-AT"/>
+        </w:rPr>
+        <w:t>Returned</w:t>
+      </w:r>
+      <w:proofErr w:type="spellEnd"/>
+      <w:r>
+        <w:rPr>
+          <w:lang w:val="de-AT"/>
+        </w:rPr>
+        <w:t xml:space="preserve"> das </w:t>
+      </w:r>
+      <w:proofErr w:type="spellStart"/>
+      <w:r>
+        <w:rPr>
+          <w:lang w:val="de-AT"/>
+        </w:rPr>
+        <w:t>HttpRequest</w:t>
+      </w:r>
+      <w:proofErr w:type="spellEnd"/>
+      <w:r>
+        <w:rPr>
+          <w:lang w:val="de-AT"/>
+        </w:rPr>
+        <w:t xml:space="preserve"> Objekt</w:t>
       </w:r>
     </w:p>
     <w:p>
@@ -271,7 +795,77 @@
         <w:rPr>
           <w:lang w:val="de-AT"/>
         </w:rPr>
-        <w:t>Die BodyParser method extrahiert username &amp; password und returned diese</w:t>
+        <w:t xml:space="preserve">Die </w:t>
+      </w:r>
+      <w:proofErr w:type="spellStart"/>
+      <w:r>
+        <w:rPr>
+          <w:lang w:val="de-AT"/>
+        </w:rPr>
+        <w:t>BodyParser</w:t>
+      </w:r>
+      <w:proofErr w:type="spellEnd"/>
+      <w:r>
+        <w:rPr>
+          <w:lang w:val="de-AT"/>
+        </w:rPr>
+        <w:t xml:space="preserve"> </w:t>
+      </w:r>
+      <w:proofErr w:type="spellStart"/>
+      <w:r>
+        <w:rPr>
+          <w:lang w:val="de-AT"/>
+        </w:rPr>
+        <w:t>method</w:t>
+      </w:r>
+      <w:proofErr w:type="spellEnd"/>
+      <w:r>
+        <w:rPr>
+          <w:lang w:val="de-AT"/>
+        </w:rPr>
+        <w:t xml:space="preserve"> extrahiert </w:t>
+      </w:r>
+      <w:proofErr w:type="spellStart"/>
+      <w:r>
+        <w:rPr>
+          <w:lang w:val="de-AT"/>
+        </w:rPr>
+        <w:t>username</w:t>
+      </w:r>
+      <w:proofErr w:type="spellEnd"/>
+      <w:r>
+        <w:rPr>
+          <w:lang w:val="de-AT"/>
+        </w:rPr>
+        <w:t xml:space="preserve"> &amp; </w:t>
+      </w:r>
+      <w:proofErr w:type="spellStart"/>
+      <w:r>
+        <w:rPr>
+          <w:lang w:val="de-AT"/>
+        </w:rPr>
+        <w:t>password</w:t>
+      </w:r>
+      <w:proofErr w:type="spellEnd"/>
+      <w:r>
+        <w:rPr>
+          <w:lang w:val="de-AT"/>
+        </w:rPr>
+        <w:t xml:space="preserve"> und </w:t>
+      </w:r>
+      <w:proofErr w:type="spellStart"/>
+      <w:r>
+        <w:rPr>
+          <w:lang w:val="de-AT"/>
+        </w:rPr>
+        <w:t>returned</w:t>
+      </w:r>
+      <w:proofErr w:type="spellEnd"/>
+      <w:r>
+        <w:rPr>
+          <w:lang w:val="de-AT"/>
+        </w:rPr>
+        <w:t xml:space="preserve"> diese</w:t>
       </w:r>
     </w:p>
     <w:p>
@@ -307,13 +901,69 @@
         <w:rPr>
           <w:lang w:val="de-AT"/>
         </w:rPr>
-        <w:t>Die Task StartAsync startet den server (</w:t>
-      </w:r>
-      <w:r>
-        <w:rPr>
-          <w:lang w:val="de-AT"/>
-        </w:rPr>
-        <w:t>macht einen neuen TcpListener und startet ihn; wartet dann in einer Endlosschleife auf Clients; wenn sich ein Client verbindet, ruft er die HandleClientAsync Methode auf)</w:t>
+        <w:t xml:space="preserve">Die Task </w:t>
+      </w:r>
+      <w:proofErr w:type="spellStart"/>
+      <w:r>
+        <w:rPr>
+          <w:lang w:val="de-AT"/>
+        </w:rPr>
+        <w:t>StartAsync</w:t>
+      </w:r>
+      <w:proofErr w:type="spellEnd"/>
+      <w:r>
+        <w:rPr>
+          <w:lang w:val="de-AT"/>
+        </w:rPr>
+        <w:t xml:space="preserve"> startet den </w:t>
+      </w:r>
+      <w:proofErr w:type="spellStart"/>
+      <w:r>
+        <w:rPr>
+          <w:lang w:val="de-AT"/>
+        </w:rPr>
+        <w:t>server</w:t>
+      </w:r>
+      <w:proofErr w:type="spellEnd"/>
+      <w:r>
+        <w:rPr>
+          <w:lang w:val="de-AT"/>
+        </w:rPr>
+        <w:t xml:space="preserve"> (</w:t>
+      </w:r>
+      <w:r>
+        <w:rPr>
+          <w:lang w:val="de-AT"/>
+        </w:rPr>
+        <w:t xml:space="preserve">macht einen neuen </w:t>
+      </w:r>
+      <w:proofErr w:type="spellStart"/>
+      <w:r>
+        <w:rPr>
+          <w:lang w:val="de-AT"/>
+        </w:rPr>
+        <w:t>TcpListener</w:t>
+      </w:r>
+      <w:proofErr w:type="spellEnd"/>
+      <w:r>
+        <w:rPr>
+          <w:lang w:val="de-AT"/>
+        </w:rPr>
+        <w:t xml:space="preserve"> und startet ihn; wartet dann in einer Endlosschleife auf Clients; wenn sich ein Client verbindet, ruft er die </w:t>
+      </w:r>
+      <w:proofErr w:type="spellStart"/>
+      <w:r>
+        <w:rPr>
+          <w:lang w:val="de-AT"/>
+        </w:rPr>
+        <w:t>HandleClientAsync</w:t>
+      </w:r>
+      <w:proofErr w:type="spellEnd"/>
+      <w:r>
+        <w:rPr>
+          <w:lang w:val="de-AT"/>
+        </w:rPr>
+        <w:t xml:space="preserve"> Methode auf)</w:t>
       </w:r>
     </w:p>
     <w:p>
@@ -327,11 +977,187 @@
           <w:lang w:val="de-AT"/>
         </w:rPr>
       </w:pPr>
-      <w:r>
-        <w:rPr>
-          <w:lang w:val="de-AT"/>
-        </w:rPr>
-        <w:t xml:space="preserve">HandleClientAsync initialisiert einen Streamwriter (um später http responses zu returnen), holt sich das HttpRequest Objekt vom Parser und schickt es an den Router, welcher dann einen string returned, der dann im switch statement den nächsten Schritt bestimmt -&gt; habe ganz unten in der Server class die Methoden NotFound, BadRequest, GenerateResponse, WriteResponse, Login, und Register </w:t>
+      <w:proofErr w:type="spellStart"/>
+      <w:r>
+        <w:rPr>
+          <w:lang w:val="de-AT"/>
+        </w:rPr>
+        <w:t>HandleClientAsync</w:t>
+      </w:r>
+      <w:proofErr w:type="spellEnd"/>
+      <w:r>
+        <w:rPr>
+          <w:lang w:val="de-AT"/>
+        </w:rPr>
+        <w:t xml:space="preserve"> initialisiert einen </w:t>
+      </w:r>
+      <w:proofErr w:type="spellStart"/>
+      <w:r>
+        <w:rPr>
+          <w:lang w:val="de-AT"/>
+        </w:rPr>
+        <w:t>Streamwriter</w:t>
+      </w:r>
+      <w:proofErr w:type="spellEnd"/>
+      <w:r>
+        <w:rPr>
+          <w:lang w:val="de-AT"/>
+        </w:rPr>
+        <w:t xml:space="preserve"> (um später http </w:t>
+      </w:r>
+      <w:proofErr w:type="spellStart"/>
+      <w:r>
+        <w:rPr>
+          <w:lang w:val="de-AT"/>
+        </w:rPr>
+        <w:t>responses</w:t>
+      </w:r>
+      <w:proofErr w:type="spellEnd"/>
+      <w:r>
+        <w:rPr>
+          <w:lang w:val="de-AT"/>
+        </w:rPr>
+        <w:t xml:space="preserve"> zu </w:t>
+      </w:r>
+      <w:proofErr w:type="spellStart"/>
+      <w:r>
+        <w:rPr>
+          <w:lang w:val="de-AT"/>
+        </w:rPr>
+        <w:t>returnen</w:t>
+      </w:r>
+      <w:proofErr w:type="spellEnd"/>
+      <w:r>
+        <w:rPr>
+          <w:lang w:val="de-AT"/>
+        </w:rPr>
+        <w:t xml:space="preserve">), holt sich das </w:t>
+      </w:r>
+      <w:proofErr w:type="spellStart"/>
+      <w:r>
+        <w:rPr>
+          <w:lang w:val="de-AT"/>
+        </w:rPr>
+        <w:t>HttpRequest</w:t>
+      </w:r>
+      <w:proofErr w:type="spellEnd"/>
+      <w:r>
+        <w:rPr>
+          <w:lang w:val="de-AT"/>
+        </w:rPr>
+        <w:t xml:space="preserve"> Objekt vom Parser und schickt es an den Router, welcher dann einen </w:t>
+      </w:r>
+      <w:proofErr w:type="spellStart"/>
+      <w:r>
+        <w:rPr>
+          <w:lang w:val="de-AT"/>
+        </w:rPr>
+        <w:t>string</w:t>
+      </w:r>
+      <w:proofErr w:type="spellEnd"/>
+      <w:r>
+        <w:rPr>
+          <w:lang w:val="de-AT"/>
+        </w:rPr>
+        <w:t xml:space="preserve"> </w:t>
+      </w:r>
+      <w:proofErr w:type="spellStart"/>
+      <w:r>
+        <w:rPr>
+          <w:lang w:val="de-AT"/>
+        </w:rPr>
+        <w:t>returned</w:t>
+      </w:r>
+      <w:proofErr w:type="spellEnd"/>
+      <w:r>
+        <w:rPr>
+          <w:lang w:val="de-AT"/>
+        </w:rPr>
+        <w:t xml:space="preserve">, der dann im switch </w:t>
+      </w:r>
+      <w:proofErr w:type="spellStart"/>
+      <w:r>
+        <w:rPr>
+          <w:lang w:val="de-AT"/>
+        </w:rPr>
+        <w:t>statement</w:t>
+      </w:r>
+      <w:proofErr w:type="spellEnd"/>
+      <w:r>
+        <w:rPr>
+          <w:lang w:val="de-AT"/>
+        </w:rPr>
+        <w:t xml:space="preserve"> den nächsten Schritt bestimmt -&gt; habe ganz unten in der Server </w:t>
+      </w:r>
+      <w:proofErr w:type="spellStart"/>
+      <w:r>
+        <w:rPr>
+          <w:lang w:val="de-AT"/>
+        </w:rPr>
+        <w:t>class</w:t>
+      </w:r>
+      <w:proofErr w:type="spellEnd"/>
+      <w:r>
+        <w:rPr>
+          <w:lang w:val="de-AT"/>
+        </w:rPr>
+        <w:t xml:space="preserve"> die Methoden </w:t>
+      </w:r>
+      <w:proofErr w:type="spellStart"/>
+      <w:r>
+        <w:rPr>
+          <w:lang w:val="de-AT"/>
+        </w:rPr>
+        <w:t>NotFound</w:t>
+      </w:r>
+      <w:proofErr w:type="spellEnd"/>
+      <w:r>
+        <w:rPr>
+          <w:lang w:val="de-AT"/>
+        </w:rPr>
+        <w:t xml:space="preserve">, </w:t>
+      </w:r>
+      <w:proofErr w:type="spellStart"/>
+      <w:r>
+        <w:rPr>
+          <w:lang w:val="de-AT"/>
+        </w:rPr>
+        <w:t>BadRequest</w:t>
+      </w:r>
+      <w:proofErr w:type="spellEnd"/>
+      <w:r>
+        <w:rPr>
+          <w:lang w:val="de-AT"/>
+        </w:rPr>
+        <w:t xml:space="preserve">, </w:t>
+      </w:r>
+      <w:proofErr w:type="spellStart"/>
+      <w:r>
+        <w:rPr>
+          <w:lang w:val="de-AT"/>
+        </w:rPr>
+        <w:t>GenerateResponse</w:t>
+      </w:r>
+      <w:proofErr w:type="spellEnd"/>
+      <w:r>
+        <w:rPr>
+          <w:lang w:val="de-AT"/>
+        </w:rPr>
+        <w:t xml:space="preserve">, </w:t>
+      </w:r>
+      <w:proofErr w:type="spellStart"/>
+      <w:r>
+        <w:rPr>
+          <w:lang w:val="de-AT"/>
+        </w:rPr>
+        <w:t>WriteResponse</w:t>
+      </w:r>
+      <w:proofErr w:type="spellEnd"/>
+      <w:r>
+        <w:rPr>
+          <w:lang w:val="de-AT"/>
+        </w:rPr>
+        <w:t xml:space="preserve">, Login, und Register </w:t>
       </w:r>
     </w:p>
     <w:p>
@@ -356,7 +1182,105 @@
           <w:lang w:val="de-AT"/>
         </w:rPr>
         <w:lastRenderedPageBreak/>
-        <w:t>in einer json file und die Login Methode liest auch aus der json file (um username &amp; password aud Gültigkeit zu kontrollieren)</w:t>
+        <w:t xml:space="preserve">in einer </w:t>
+      </w:r>
+      <w:proofErr w:type="spellStart"/>
+      <w:r>
+        <w:rPr>
+          <w:lang w:val="de-AT"/>
+        </w:rPr>
+        <w:t>json</w:t>
+      </w:r>
+      <w:proofErr w:type="spellEnd"/>
+      <w:r>
+        <w:rPr>
+          <w:lang w:val="de-AT"/>
+        </w:rPr>
+        <w:t xml:space="preserve"> </w:t>
+      </w:r>
+      <w:proofErr w:type="spellStart"/>
+      <w:r>
+        <w:rPr>
+          <w:lang w:val="de-AT"/>
+        </w:rPr>
+        <w:t>file</w:t>
+      </w:r>
+      <w:proofErr w:type="spellEnd"/>
+      <w:r>
+        <w:rPr>
+          <w:lang w:val="de-AT"/>
+        </w:rPr>
+        <w:t xml:space="preserve"> und die Login Methode liest auch aus der </w:t>
+      </w:r>
+      <w:proofErr w:type="spellStart"/>
+      <w:r>
+        <w:rPr>
+          <w:lang w:val="de-AT"/>
+        </w:rPr>
+        <w:t>json</w:t>
+      </w:r>
+      <w:proofErr w:type="spellEnd"/>
+      <w:r>
+        <w:rPr>
+          <w:lang w:val="de-AT"/>
+        </w:rPr>
+        <w:t xml:space="preserve"> </w:t>
+      </w:r>
+      <w:proofErr w:type="spellStart"/>
+      <w:r>
+        <w:rPr>
+          <w:lang w:val="de-AT"/>
+        </w:rPr>
+        <w:t>file</w:t>
+      </w:r>
+      <w:proofErr w:type="spellEnd"/>
+      <w:r>
+        <w:rPr>
+          <w:lang w:val="de-AT"/>
+        </w:rPr>
+        <w:t xml:space="preserve"> (um </w:t>
+      </w:r>
+      <w:proofErr w:type="spellStart"/>
+      <w:r>
+        <w:rPr>
+          <w:lang w:val="de-AT"/>
+        </w:rPr>
+        <w:t>username</w:t>
+      </w:r>
+      <w:proofErr w:type="spellEnd"/>
+      <w:r>
+        <w:rPr>
+          <w:lang w:val="de-AT"/>
+        </w:rPr>
+        <w:t xml:space="preserve"> &amp; </w:t>
+      </w:r>
+      <w:proofErr w:type="spellStart"/>
+      <w:r>
+        <w:rPr>
+          <w:lang w:val="de-AT"/>
+        </w:rPr>
+        <w:t>password</w:t>
+      </w:r>
+      <w:proofErr w:type="spellEnd"/>
+      <w:r>
+        <w:rPr>
+          <w:lang w:val="de-AT"/>
+        </w:rPr>
+        <w:t xml:space="preserve"> </w:t>
+      </w:r>
+      <w:proofErr w:type="spellStart"/>
+      <w:r>
+        <w:rPr>
+          <w:lang w:val="de-AT"/>
+        </w:rPr>
+        <w:t>aud</w:t>
+      </w:r>
+      <w:proofErr w:type="spellEnd"/>
+      <w:r>
+        <w:rPr>
+          <w:lang w:val="de-AT"/>
+        </w:rPr>
+        <w:t xml:space="preserve"> Gültigkeit zu kontrollieren)</w:t>
       </w:r>
     </w:p>
     <w:p>
@@ -374,7 +1298,49 @@
         <w:rPr>
           <w:lang w:val="de-AT"/>
         </w:rPr>
-        <w:t>Leider habe ich jetzt auch die User class innerhalb der Server class definiert weils die schnellste Lösung war</w:t>
+        <w:t xml:space="preserve">Leider habe ich jetzt auch die User </w:t>
+      </w:r>
+      <w:proofErr w:type="spellStart"/>
+      <w:r>
+        <w:rPr>
+          <w:lang w:val="de-AT"/>
+        </w:rPr>
+        <w:t>class</w:t>
+      </w:r>
+      <w:proofErr w:type="spellEnd"/>
+      <w:r>
+        <w:rPr>
+          <w:lang w:val="de-AT"/>
+        </w:rPr>
+        <w:t xml:space="preserve"> innerhalb der Server </w:t>
+      </w:r>
+      <w:proofErr w:type="spellStart"/>
+      <w:r>
+        <w:rPr>
+          <w:lang w:val="de-AT"/>
+        </w:rPr>
+        <w:t>class</w:t>
+      </w:r>
+      <w:proofErr w:type="spellEnd"/>
+      <w:r>
+        <w:rPr>
+          <w:lang w:val="de-AT"/>
+        </w:rPr>
+        <w:t xml:space="preserve"> definiert </w:t>
+      </w:r>
+      <w:proofErr w:type="spellStart"/>
+      <w:r>
+        <w:rPr>
+          <w:lang w:val="de-AT"/>
+        </w:rPr>
+        <w:t>weils</w:t>
+      </w:r>
+      <w:proofErr w:type="spellEnd"/>
+      <w:r>
+        <w:rPr>
+          <w:lang w:val="de-AT"/>
+        </w:rPr>
+        <w:t xml:space="preserve"> die schnellste Lösung war</w:t>
       </w:r>
     </w:p>
     <w:p>
@@ -389,6 +1355,1583 @@
         </w:rPr>
         <w:t>Muss noch viel am Code ändern bis er mir passt aber ja</w:t>
       </w:r>
+    </w:p>
+    <w:p>
+      <w:pPr>
+        <w:pBdr>
+          <w:bottom w:val="single" w:sz="6" w:space="1" w:color="auto"/>
+        </w:pBdr>
+        <w:rPr>
+          <w:lang w:val="de-AT"/>
+        </w:rPr>
+      </w:pPr>
+    </w:p>
+    <w:p>
+      <w:pPr>
+        <w:rPr>
+          <w:lang w:val="de-AT"/>
+        </w:rPr>
+      </w:pPr>
+    </w:p>
+    <w:p>
+      <w:pPr>
+        <w:rPr>
+          <w:lang w:val="de-AT"/>
+        </w:rPr>
+      </w:pPr>
+    </w:p>
+    <w:p>
+      <w:pPr>
+        <w:rPr>
+          <w:lang w:val="de-AT"/>
+        </w:rPr>
+      </w:pPr>
+    </w:p>
+    <w:p>
+      <w:pPr>
+        <w:rPr>
+          <w:lang w:val="de-AT"/>
+        </w:rPr>
+      </w:pPr>
+    </w:p>
+    <w:p>
+      <w:pPr>
+        <w:rPr>
+          <w:lang w:val="de-AT"/>
+        </w:rPr>
+      </w:pPr>
+    </w:p>
+    <w:p>
+      <w:pPr>
+        <w:rPr>
+          <w:lang w:val="de-AT"/>
+        </w:rPr>
+      </w:pPr>
+    </w:p>
+    <w:p>
+      <w:pPr>
+        <w:rPr>
+          <w:lang w:val="de-AT"/>
+        </w:rPr>
+      </w:pPr>
+    </w:p>
+    <w:p>
+      <w:pPr>
+        <w:rPr>
+          <w:lang w:val="de-AT"/>
+        </w:rPr>
+      </w:pPr>
+    </w:p>
+    <w:p>
+      <w:pPr>
+        <w:rPr>
+          <w:lang w:val="de-AT"/>
+        </w:rPr>
+      </w:pPr>
+    </w:p>
+    <w:p>
+      <w:pPr>
+        <w:rPr>
+          <w:lang w:val="de-AT"/>
+        </w:rPr>
+      </w:pPr>
+    </w:p>
+    <w:p>
+      <w:pPr>
+        <w:rPr>
+          <w:lang w:val="de-AT"/>
+        </w:rPr>
+      </w:pPr>
+    </w:p>
+    <w:p>
+      <w:pPr>
+        <w:rPr>
+          <w:lang w:val="de-AT"/>
+        </w:rPr>
+      </w:pPr>
+    </w:p>
+    <w:p>
+      <w:pPr>
+        <w:rPr>
+          <w:lang w:val="de-AT"/>
+        </w:rPr>
+      </w:pPr>
+    </w:p>
+    <w:p>
+      <w:pPr>
+        <w:rPr>
+          <w:lang w:val="de-AT"/>
+        </w:rPr>
+      </w:pPr>
+    </w:p>
+    <w:p>
+      <w:pPr>
+        <w:rPr>
+          <w:lang w:val="de-AT"/>
+        </w:rPr>
+      </w:pPr>
+    </w:p>
+    <w:p>
+      <w:pPr>
+        <w:rPr>
+          <w:lang w:val="de-AT"/>
+        </w:rPr>
+      </w:pPr>
+    </w:p>
+    <w:p>
+      <w:pPr>
+        <w:rPr>
+          <w:lang w:val="de-AT"/>
+        </w:rPr>
+      </w:pPr>
+    </w:p>
+    <w:p>
+      <w:pPr>
+        <w:rPr>
+          <w:lang w:val="de-AT"/>
+        </w:rPr>
+      </w:pPr>
+    </w:p>
+    <w:p>
+      <w:pPr>
+        <w:rPr>
+          <w:lang w:val="de-AT"/>
+        </w:rPr>
+      </w:pPr>
+    </w:p>
+    <w:p>
+      <w:pPr>
+        <w:rPr>
+          <w:lang w:val="de-AT"/>
+        </w:rPr>
+      </w:pPr>
+    </w:p>
+    <w:p>
+      <w:pPr>
+        <w:rPr>
+          <w:lang w:val="de-AT"/>
+        </w:rPr>
+      </w:pPr>
+    </w:p>
+    <w:p>
+      <w:pPr>
+        <w:rPr>
+          <w:lang w:val="de-AT"/>
+        </w:rPr>
+      </w:pPr>
+    </w:p>
+    <w:p>
+      <w:pPr>
+        <w:rPr>
+          <w:lang w:val="de-AT"/>
+        </w:rPr>
+      </w:pPr>
+    </w:p>
+    <w:p>
+      <w:pPr>
+        <w:rPr>
+          <w:b/>
+          <w:bCs/>
+          <w:lang w:val="de-AT"/>
+        </w:rPr>
+      </w:pPr>
+      <w:r>
+        <w:rPr>
+          <w:b/>
+          <w:bCs/>
+          <w:lang w:val="de-AT"/>
+        </w:rPr>
+        <w:lastRenderedPageBreak/>
+        <w:t>Final Hand-In Protokoll</w:t>
+      </w:r>
+    </w:p>
+    <w:p>
+      <w:pPr>
+        <w:rPr>
+          <w:i/>
+          <w:iCs/>
+          <w:color w:val="A6A6A6" w:themeColor="background1" w:themeShade="A6"/>
+          <w:sz w:val="22"/>
+          <w:szCs w:val="22"/>
+          <w:lang w:val="de-AT"/>
+        </w:rPr>
+      </w:pPr>
+      <w:r>
+        <w:rPr>
+          <w:i/>
+          <w:iCs/>
+          <w:color w:val="A6A6A6" w:themeColor="background1" w:themeShade="A6"/>
+          <w:sz w:val="22"/>
+          <w:szCs w:val="22"/>
+          <w:lang w:val="de-AT"/>
+        </w:rPr>
+        <w:t>Vorab sorry fürs Denglisch!</w:t>
+      </w:r>
+    </w:p>
+    <w:p>
+      <w:pPr>
+        <w:rPr>
+          <w:i/>
+          <w:iCs/>
+          <w:lang w:val="de-AT"/>
+        </w:rPr>
+      </w:pPr>
+      <w:r>
+        <w:rPr>
+          <w:b/>
+          <w:bCs/>
+          <w:lang w:val="de-AT"/>
+        </w:rPr>
+        <w:t xml:space="preserve">Time </w:t>
+      </w:r>
+      <w:proofErr w:type="spellStart"/>
+      <w:r>
+        <w:rPr>
+          <w:b/>
+          <w:bCs/>
+          <w:lang w:val="de-AT"/>
+        </w:rPr>
+        <w:t>spent</w:t>
+      </w:r>
+      <w:proofErr w:type="spellEnd"/>
+      <w:r>
+        <w:rPr>
+          <w:b/>
+          <w:bCs/>
+          <w:lang w:val="de-AT"/>
+        </w:rPr>
+        <w:t>:</w:t>
+      </w:r>
+      <w:r>
+        <w:rPr>
+          <w:lang w:val="de-AT"/>
+        </w:rPr>
+        <w:t xml:space="preserve"> Die letzten </w:t>
+      </w:r>
+      <w:r>
+        <w:rPr>
+          <w:lang w:val="de-AT"/>
+        </w:rPr>
+        <w:t>ca. 40</w:t>
+      </w:r>
+      <w:r>
+        <w:rPr>
+          <w:lang w:val="de-AT"/>
+        </w:rPr>
+        <w:t xml:space="preserve"> Stunden</w:t>
+      </w:r>
+      <w:r>
+        <w:rPr>
+          <w:lang w:val="de-AT"/>
+        </w:rPr>
+        <w:t xml:space="preserve"> vor der Abgabe</w:t>
+      </w:r>
+      <w:r>
+        <w:rPr>
+          <w:lang w:val="de-AT"/>
+        </w:rPr>
+        <w:t xml:space="preserve"> </w:t>
+      </w:r>
+      <w:r>
+        <w:rPr>
+          <w:i/>
+          <w:iCs/>
+          <w:lang w:val="de-AT"/>
+        </w:rPr>
+        <w:t>(Habe prokrastiniert, wie ich weiß nicht was)</w:t>
+      </w:r>
+    </w:p>
+    <w:p>
+      <w:pPr>
+        <w:rPr>
+          <w:lang w:val="de-AT"/>
+        </w:rPr>
+      </w:pPr>
+      <w:r>
+        <w:rPr>
+          <w:lang w:val="de-AT"/>
+        </w:rPr>
+        <w:t xml:space="preserve">Ich schaue jetzt mal, dass ich die Must-Have </w:t>
+      </w:r>
+      <w:proofErr w:type="spellStart"/>
+      <w:r>
+        <w:rPr>
+          <w:lang w:val="de-AT"/>
+        </w:rPr>
+        <w:t>Requirements</w:t>
+      </w:r>
+      <w:proofErr w:type="spellEnd"/>
+      <w:r>
+        <w:rPr>
+          <w:lang w:val="de-AT"/>
+        </w:rPr>
+        <w:t xml:space="preserve"> hinbekomme, weil ich nicht durchfliegen will.</w:t>
+      </w:r>
+    </w:p>
+    <w:p>
+      <w:pPr>
+        <w:rPr>
+          <w:lang w:val="de-AT"/>
+        </w:rPr>
+      </w:pPr>
+      <w:r>
+        <w:rPr>
+          <w:lang w:val="de-AT"/>
+        </w:rPr>
+        <w:t>***</w:t>
+      </w:r>
+    </w:p>
+    <w:p>
+      <w:pPr>
+        <w:rPr>
+          <w:lang w:val="de-AT"/>
+        </w:rPr>
+      </w:pPr>
+      <w:r>
+        <w:rPr>
+          <w:b/>
+          <w:bCs/>
+          <w:lang w:val="de-AT"/>
+        </w:rPr>
+        <w:t>Gerade</w:t>
+      </w:r>
+      <w:r>
+        <w:rPr>
+          <w:lang w:val="de-AT"/>
+        </w:rPr>
+        <w:t xml:space="preserve"> (</w:t>
+      </w:r>
+      <w:r>
+        <w:rPr>
+          <w:highlight w:val="yellow"/>
+          <w:lang w:val="de-AT"/>
+        </w:rPr>
+        <w:t>10h 12min vor Abgabe</w:t>
+      </w:r>
+      <w:r>
+        <w:rPr>
+          <w:lang w:val="de-AT"/>
+        </w:rPr>
+        <w:t xml:space="preserve">) </w:t>
+      </w:r>
+      <w:r>
+        <w:rPr>
+          <w:b/>
+          <w:bCs/>
+          <w:lang w:val="de-AT"/>
+        </w:rPr>
+        <w:t>schaut die Lage folgendermaßen aus:</w:t>
+      </w:r>
+    </w:p>
+    <w:p>
+      <w:pPr>
+        <w:pStyle w:val="ListParagraph"/>
+        <w:numPr>
+          <w:ilvl w:val="0"/>
+          <w:numId w:val="5"/>
+        </w:numPr>
+        <w:rPr>
+          <w:color w:val="00B050"/>
+        </w:rPr>
+      </w:pPr>
+      <w:r>
+        <w:rPr>
+          <w:color w:val="00B050"/>
+        </w:rPr>
+        <w:t>Uses C# or Java</w:t>
+      </w:r>
+    </w:p>
+    <w:p>
+      <w:pPr>
+        <w:pStyle w:val="ListParagraph"/>
+        <w:ind w:left="1364"/>
+        <w:rPr>
+          <w:color w:val="000000" w:themeColor="text1"/>
+          <w:lang w:val="de-AT"/>
+        </w:rPr>
+      </w:pPr>
+      <w:r>
+        <w:rPr>
+          <w:color w:val="000000" w:themeColor="text1"/>
+          <w:lang w:val="de-AT"/>
+        </w:rPr>
+        <w:t>Easy, das Projekt ist i</w:t>
+      </w:r>
+      <w:r>
+        <w:rPr>
+          <w:color w:val="000000" w:themeColor="text1"/>
+          <w:lang w:val="de-AT"/>
+        </w:rPr>
+        <w:t>n C#</w:t>
+      </w:r>
+    </w:p>
+    <w:p>
+      <w:pPr>
+        <w:pStyle w:val="ListParagraph"/>
+        <w:numPr>
+          <w:ilvl w:val="0"/>
+          <w:numId w:val="5"/>
+        </w:numPr>
+      </w:pPr>
+      <w:r>
+        <w:rPr>
+          <w:color w:val="00B050"/>
+        </w:rPr>
+        <w:t>Implements a server listening to incoming clients</w:t>
+      </w:r>
+      <w:r>
+        <w:tab/>
+      </w:r>
+    </w:p>
+    <w:p>
+      <w:pPr>
+        <w:pStyle w:val="ListParagraph"/>
+        <w:ind w:left="1364"/>
+        <w:rPr>
+          <w:lang w:val="de-AT"/>
+        </w:rPr>
+      </w:pPr>
+      <w:r>
+        <w:rPr>
+          <w:lang w:val="de-AT"/>
+        </w:rPr>
+        <w:t>Ja, gottseidank habe ich d</w:t>
+      </w:r>
+      <w:r>
+        <w:rPr>
+          <w:lang w:val="de-AT"/>
+        </w:rPr>
+        <w:t xml:space="preserve">as auch schon, weil es schon bei der Intermediate Abgabe eine Voraussetzung war (siehe </w:t>
+      </w:r>
+      <w:proofErr w:type="spellStart"/>
+      <w:r>
+        <w:rPr>
+          <w:color w:val="00B0F0"/>
+          <w:lang w:val="de-AT"/>
+        </w:rPr>
+        <w:t>Server.cs</w:t>
+      </w:r>
+      <w:proofErr w:type="spellEnd"/>
+      <w:r>
+        <w:rPr>
+          <w:lang w:val="de-AT"/>
+        </w:rPr>
+        <w:t xml:space="preserve">: die </w:t>
+      </w:r>
+      <w:r>
+        <w:rPr>
+          <w:color w:val="E97132" w:themeColor="accent2"/>
+          <w:lang w:val="de-AT"/>
+        </w:rPr>
+        <w:t>Server.StartAsync</w:t>
+      </w:r>
+      <w:r>
+        <w:rPr>
+          <w:lang w:val="de-AT"/>
+        </w:rPr>
+        <w:t xml:space="preserve">() Methode </w:t>
+      </w:r>
+      <w:proofErr w:type="spellStart"/>
+      <w:r>
+        <w:rPr>
+          <w:lang w:val="de-AT"/>
+        </w:rPr>
+        <w:t>listened</w:t>
+      </w:r>
+      <w:proofErr w:type="spellEnd"/>
+      <w:r>
+        <w:rPr>
+          <w:lang w:val="de-AT"/>
+        </w:rPr>
+        <w:t xml:space="preserve"> für </w:t>
+      </w:r>
+      <w:proofErr w:type="spellStart"/>
+      <w:r>
+        <w:rPr>
+          <w:lang w:val="de-AT"/>
+        </w:rPr>
+        <w:t>incoming</w:t>
+      </w:r>
+      <w:proofErr w:type="spellEnd"/>
+      <w:r>
+        <w:rPr>
+          <w:lang w:val="de-AT"/>
+        </w:rPr>
+        <w:t xml:space="preserve"> Verbindungen auf Port 10001)</w:t>
+      </w:r>
+    </w:p>
+    <w:p>
+      <w:pPr>
+        <w:pStyle w:val="ListParagraph"/>
+        <w:numPr>
+          <w:ilvl w:val="0"/>
+          <w:numId w:val="5"/>
+        </w:numPr>
+        <w:rPr>
+          <w:color w:val="00B050"/>
+        </w:rPr>
+      </w:pPr>
+      <w:r>
+        <w:rPr>
+          <w:color w:val="00B050"/>
+        </w:rPr>
+        <w:t>Implements multiple threads to serve client requests</w:t>
+      </w:r>
+      <w:r>
+        <w:rPr>
+          <w:color w:val="00B050"/>
+        </w:rPr>
+        <w:tab/>
+      </w:r>
+    </w:p>
+    <w:p>
+      <w:pPr>
+        <w:pStyle w:val="ListParagraph"/>
+        <w:ind w:left="1364"/>
+        <w:rPr>
+          <w:color w:val="000000" w:themeColor="text1"/>
+          <w:lang w:val="de-AT"/>
+        </w:rPr>
+      </w:pPr>
+      <w:r>
+        <w:rPr>
+          <w:color w:val="000000" w:themeColor="text1"/>
+          <w:lang w:val="de-AT"/>
+        </w:rPr>
+        <w:t xml:space="preserve">Ja, hab auch in inline </w:t>
+      </w:r>
+      <w:proofErr w:type="spellStart"/>
+      <w:r>
+        <w:rPr>
+          <w:color w:val="000000" w:themeColor="text1"/>
+          <w:lang w:val="de-AT"/>
+        </w:rPr>
+        <w:t>comments</w:t>
+      </w:r>
+      <w:proofErr w:type="spellEnd"/>
+      <w:r>
+        <w:rPr>
+          <w:color w:val="000000" w:themeColor="text1"/>
+          <w:lang w:val="de-AT"/>
+        </w:rPr>
+        <w:t xml:space="preserve"> erklärt, warum das so ist. Evtl. füg ich ein Screenshot davon ein.</w:t>
+      </w:r>
+    </w:p>
+    <w:p>
+      <w:pPr>
+        <w:pStyle w:val="ListParagraph"/>
+        <w:numPr>
+          <w:ilvl w:val="0"/>
+          <w:numId w:val="5"/>
+        </w:numPr>
+        <w:rPr>
+          <w:color w:val="00B050"/>
+        </w:rPr>
+      </w:pPr>
+      <w:r>
+        <w:rPr>
+          <w:color w:val="00B050"/>
+        </w:rPr>
+        <w:t>Does not use an HTTP helper framework</w:t>
+      </w:r>
+      <w:r>
+        <w:rPr>
+          <w:color w:val="00B050"/>
+        </w:rPr>
+        <w:tab/>
+      </w:r>
+    </w:p>
+    <w:p>
+      <w:pPr>
+        <w:pStyle w:val="ListParagraph"/>
+        <w:ind w:left="1364"/>
+        <w:rPr>
+          <w:color w:val="000000" w:themeColor="text1"/>
+          <w:lang w:val="de-AT"/>
+        </w:rPr>
+      </w:pPr>
+      <w:proofErr w:type="spellStart"/>
+      <w:r>
+        <w:rPr>
+          <w:color w:val="000000" w:themeColor="text1"/>
+          <w:lang w:val="de-AT"/>
+        </w:rPr>
+        <w:t>Yup</w:t>
+      </w:r>
+      <w:proofErr w:type="spellEnd"/>
+      <w:r>
+        <w:rPr>
+          <w:color w:val="000000" w:themeColor="text1"/>
+          <w:lang w:val="de-AT"/>
+        </w:rPr>
+        <w:t xml:space="preserve">, erfüllt. Weil ich </w:t>
+      </w:r>
+      <w:r>
+        <w:rPr>
+          <w:color w:val="000000" w:themeColor="text1"/>
+          <w:lang w:val="de-AT"/>
+        </w:rPr>
+        <w:t xml:space="preserve">meine eigene </w:t>
+      </w:r>
+      <w:proofErr w:type="spellStart"/>
+      <w:r>
+        <w:rPr>
+          <w:color w:val="000000" w:themeColor="text1"/>
+          <w:lang w:val="de-AT"/>
+        </w:rPr>
+        <w:t>parsing</w:t>
+      </w:r>
+      <w:proofErr w:type="spellEnd"/>
+      <w:r>
+        <w:rPr>
+          <w:color w:val="000000" w:themeColor="text1"/>
+          <w:lang w:val="de-AT"/>
+        </w:rPr>
+        <w:t xml:space="preserve">- und </w:t>
+      </w:r>
+      <w:proofErr w:type="spellStart"/>
+      <w:r>
+        <w:rPr>
+          <w:color w:val="000000" w:themeColor="text1"/>
+          <w:lang w:val="de-AT"/>
+        </w:rPr>
+        <w:t>routing</w:t>
+      </w:r>
+      <w:proofErr w:type="spellEnd"/>
+      <w:r>
+        <w:rPr>
+          <w:color w:val="000000" w:themeColor="text1"/>
+          <w:lang w:val="de-AT"/>
+        </w:rPr>
+        <w:t xml:space="preserve"> </w:t>
+      </w:r>
+      <w:proofErr w:type="spellStart"/>
+      <w:r>
+        <w:rPr>
+          <w:color w:val="000000" w:themeColor="text1"/>
+          <w:lang w:val="de-AT"/>
+        </w:rPr>
+        <w:t>logic</w:t>
+      </w:r>
+      <w:proofErr w:type="spellEnd"/>
+      <w:r>
+        <w:rPr>
+          <w:color w:val="000000" w:themeColor="text1"/>
+          <w:lang w:val="de-AT"/>
+        </w:rPr>
+        <w:t xml:space="preserve"> implementiert habe.</w:t>
+      </w:r>
+    </w:p>
+    <w:p>
+      <w:pPr>
+        <w:pStyle w:val="ListParagraph"/>
+        <w:numPr>
+          <w:ilvl w:val="0"/>
+          <w:numId w:val="5"/>
+        </w:numPr>
+      </w:pPr>
+      <w:r>
+        <w:rPr>
+          <w:color w:val="FF0000"/>
+        </w:rPr>
+        <w:t>Uses a Postgres Database for storing data</w:t>
+      </w:r>
+      <w:r>
+        <w:tab/>
+      </w:r>
+    </w:p>
+    <w:p>
+      <w:pPr>
+        <w:pStyle w:val="ListParagraph"/>
+        <w:ind w:left="1364"/>
+      </w:pPr>
+      <w:r>
+        <w:t xml:space="preserve">Noch </w:t>
+      </w:r>
+      <w:proofErr w:type="spellStart"/>
+      <w:r>
+        <w:t>nicht</w:t>
+      </w:r>
+      <w:proofErr w:type="spellEnd"/>
+      <w:r>
+        <w:t>!</w:t>
+      </w:r>
+    </w:p>
+    <w:p>
+      <w:pPr>
+        <w:pStyle w:val="ListParagraph"/>
+        <w:numPr>
+          <w:ilvl w:val="0"/>
+          <w:numId w:val="5"/>
+        </w:numPr>
+        <w:rPr>
+          <w:color w:val="FF0000"/>
+        </w:rPr>
+      </w:pPr>
+      <w:r>
+        <w:rPr>
+          <w:color w:val="FF0000"/>
+        </w:rPr>
+        <w:t>Does not allow for SQL injection</w:t>
+      </w:r>
+      <w:r>
+        <w:rPr>
+          <w:color w:val="FF0000"/>
+        </w:rPr>
+        <w:tab/>
+      </w:r>
+    </w:p>
+    <w:p>
+      <w:pPr>
+        <w:pStyle w:val="ListParagraph"/>
+        <w:ind w:left="1364"/>
+        <w:rPr>
+          <w:lang w:val="de-AT"/>
+        </w:rPr>
+      </w:pPr>
+      <w:r>
+        <w:rPr>
+          <w:lang w:val="de-AT"/>
+        </w:rPr>
+        <w:t>Noch nicht und ganz e</w:t>
+      </w:r>
+      <w:r>
+        <w:rPr>
+          <w:lang w:val="de-AT"/>
+        </w:rPr>
+        <w:t>hrlich hab ich noch keine Ahnung, wie man das macht.</w:t>
+      </w:r>
+    </w:p>
+    <w:p>
+      <w:pPr>
+        <w:pStyle w:val="ListParagraph"/>
+        <w:numPr>
+          <w:ilvl w:val="0"/>
+          <w:numId w:val="5"/>
+        </w:numPr>
+      </w:pPr>
+      <w:r>
+        <w:rPr>
+          <w:color w:val="00B050"/>
+        </w:rPr>
+        <w:t>Does not use an OR-Mapping Library</w:t>
+      </w:r>
+    </w:p>
+    <w:p>
+      <w:pPr>
+        <w:pStyle w:val="ListParagraph"/>
+        <w:ind w:left="1364"/>
+      </w:pPr>
+      <w:r>
+        <w:t>Nope.</w:t>
+      </w:r>
+    </w:p>
+    <w:p>
+      <w:pPr>
+        <w:pStyle w:val="ListParagraph"/>
+        <w:numPr>
+          <w:ilvl w:val="0"/>
+          <w:numId w:val="5"/>
+        </w:numPr>
+        <w:rPr>
+          <w:color w:val="FF0000"/>
+        </w:rPr>
+      </w:pPr>
+      <w:r>
+        <w:rPr>
+          <w:color w:val="FF0000"/>
+        </w:rPr>
+        <w:t>Implements at least 20 Unit Tests</w:t>
+      </w:r>
+      <w:r>
+        <w:rPr>
+          <w:color w:val="FF0000"/>
+        </w:rPr>
+        <w:tab/>
+      </w:r>
+    </w:p>
+    <w:p>
+      <w:pPr>
+        <w:pStyle w:val="ListParagraph"/>
+        <w:ind w:left="1364"/>
+        <w:rPr>
+          <w:lang w:val="de-AT"/>
+        </w:rPr>
+      </w:pPr>
+      <w:r>
+        <w:rPr>
+          <w:lang w:val="de-AT"/>
+        </w:rPr>
+        <w:t>Noch nicht, aber das geht d</w:t>
+      </w:r>
+      <w:r>
+        <w:rPr>
+          <w:lang w:val="de-AT"/>
+        </w:rPr>
+        <w:t xml:space="preserve">ann eh relativ schnell. </w:t>
+      </w:r>
+    </w:p>
+    <w:p/>
+    <w:p>
+      <w:r>
+        <w:t xml:space="preserve">Also, die </w:t>
+      </w:r>
+      <w:r>
+        <w:rPr>
+          <w:b/>
+          <w:bCs/>
+        </w:rPr>
+        <w:t>next things to tackle</w:t>
+      </w:r>
+      <w:r>
+        <w:t xml:space="preserve"> </w:t>
+      </w:r>
+      <w:proofErr w:type="spellStart"/>
+      <w:r>
+        <w:t>sind</w:t>
+      </w:r>
+      <w:proofErr w:type="spellEnd"/>
+      <w:r>
+        <w:t xml:space="preserve">: </w:t>
+      </w:r>
+    </w:p>
+    <w:p>
+      <w:pPr>
+        <w:ind w:firstLine="720"/>
+        <w:rPr>
+          <w:color w:val="FF0000"/>
+        </w:rPr>
+      </w:pPr>
+      <w:r>
+        <w:rPr>
+          <w:color w:val="FF0000"/>
+        </w:rPr>
+        <w:t>Postgres Database</w:t>
+      </w:r>
+      <w:r>
+        <w:rPr>
+          <w:color w:val="FF0000"/>
+        </w:rPr>
+        <w:t xml:space="preserve">, </w:t>
+      </w:r>
+    </w:p>
+    <w:p>
+      <w:pPr>
+        <w:ind w:firstLine="720"/>
+        <w:rPr>
+          <w:color w:val="FF0000"/>
+        </w:rPr>
+      </w:pPr>
+      <w:r>
+        <w:rPr>
+          <w:color w:val="FF0000"/>
+        </w:rPr>
+        <w:t xml:space="preserve">Schutz </w:t>
+      </w:r>
+      <w:proofErr w:type="spellStart"/>
+      <w:r>
+        <w:rPr>
+          <w:color w:val="FF0000"/>
+        </w:rPr>
+        <w:t>vor</w:t>
+      </w:r>
+      <w:proofErr w:type="spellEnd"/>
+      <w:r>
+        <w:rPr>
+          <w:color w:val="FF0000"/>
+        </w:rPr>
+        <w:t xml:space="preserve"> </w:t>
+      </w:r>
+      <w:r>
+        <w:rPr>
+          <w:color w:val="FF0000"/>
+        </w:rPr>
+        <w:t>SQL injection</w:t>
+      </w:r>
+      <w:r>
+        <w:rPr>
+          <w:color w:val="FF0000"/>
+        </w:rPr>
+        <w:t xml:space="preserve">, </w:t>
+      </w:r>
+    </w:p>
+    <w:p>
+      <w:pPr>
+        <w:ind w:firstLine="720"/>
+        <w:rPr>
+          <w:lang w:val="de-AT"/>
+        </w:rPr>
+      </w:pPr>
+      <w:r>
+        <w:rPr>
+          <w:color w:val="FF0000"/>
+          <w:lang w:val="de-AT"/>
+        </w:rPr>
+        <w:t>20 Unit Tests</w:t>
+      </w:r>
+    </w:p>
+    <w:p>
+      <w:pPr>
+        <w:rPr>
+          <w:lang w:val="de-AT"/>
+        </w:rPr>
+      </w:pPr>
+      <w:r>
+        <w:rPr>
+          <w:b/>
+          <w:bCs/>
+          <w:lang w:val="de-AT"/>
+        </w:rPr>
+        <w:lastRenderedPageBreak/>
+        <w:t xml:space="preserve">Random Gedanken/Bemerkungen </w:t>
+      </w:r>
+      <w:r>
+        <w:rPr>
+          <w:lang w:val="de-AT"/>
+        </w:rPr>
+        <w:t>(</w:t>
+      </w:r>
+      <w:r>
+        <w:rPr>
+          <w:highlight w:val="yellow"/>
+          <w:lang w:val="de-AT"/>
+        </w:rPr>
+        <w:t>9h 7min vor Abgabe</w:t>
+      </w:r>
+      <w:r>
+        <w:rPr>
+          <w:lang w:val="de-AT"/>
+        </w:rPr>
+        <w:t>)</w:t>
+      </w:r>
+      <w:r>
+        <w:rPr>
+          <w:b/>
+          <w:bCs/>
+          <w:lang w:val="de-AT"/>
+        </w:rPr>
+        <w:t>:</w:t>
+      </w:r>
+    </w:p>
+    <w:p>
+      <w:pPr>
+        <w:pStyle w:val="ListParagraph"/>
+        <w:numPr>
+          <w:ilvl w:val="0"/>
+          <w:numId w:val="6"/>
+        </w:numPr>
+        <w:rPr>
+          <w:lang w:val="de-AT"/>
+        </w:rPr>
+      </w:pPr>
+      <w:r>
+        <w:rPr>
+          <w:lang w:val="de-AT"/>
+        </w:rPr>
+        <w:t>Hätte früher anfangen sollen, eigentlich macht das eh Spaß</w:t>
+      </w:r>
+    </w:p>
+    <w:p>
+      <w:pPr>
+        <w:pStyle w:val="ListParagraph"/>
+        <w:numPr>
+          <w:ilvl w:val="0"/>
+          <w:numId w:val="6"/>
+        </w:numPr>
+        <w:rPr>
+          <w:lang w:val="de-AT"/>
+        </w:rPr>
+      </w:pPr>
+      <w:r>
+        <w:rPr>
+          <w:lang w:val="de-AT"/>
+        </w:rPr>
+        <w:t xml:space="preserve">Ich hab die letzte Stunde damit verbracht, mir meinen eigenen Code wieder zu erklären (deshalb die vielen inline </w:t>
+      </w:r>
+      <w:proofErr w:type="spellStart"/>
+      <w:r>
+        <w:rPr>
+          <w:lang w:val="de-AT"/>
+        </w:rPr>
+        <w:t>comments</w:t>
+      </w:r>
+      <w:proofErr w:type="spellEnd"/>
+      <w:r>
+        <w:rPr>
+          <w:lang w:val="de-AT"/>
+        </w:rPr>
+        <w:t xml:space="preserve"> lol)</w:t>
+      </w:r>
+    </w:p>
+    <w:p>
+      <w:pPr>
+        <w:pStyle w:val="ListParagraph"/>
+        <w:numPr>
+          <w:ilvl w:val="0"/>
+          <w:numId w:val="6"/>
+        </w:numPr>
+        <w:rPr>
+          <w:lang w:val="de-AT"/>
+        </w:rPr>
+      </w:pPr>
+      <w:proofErr w:type="spellStart"/>
+      <w:r>
+        <w:rPr>
+          <w:lang w:val="de-AT"/>
+        </w:rPr>
+        <w:t>Werd</w:t>
+      </w:r>
+      <w:proofErr w:type="spellEnd"/>
+      <w:r>
+        <w:rPr>
+          <w:lang w:val="de-AT"/>
+        </w:rPr>
+        <w:t xml:space="preserve"> jetzt</w:t>
+      </w:r>
+      <w:r>
+        <w:rPr>
+          <w:lang w:val="de-AT"/>
+        </w:rPr>
+        <w:t xml:space="preserve"> damit</w:t>
+      </w:r>
+      <w:r>
+        <w:rPr>
+          <w:lang w:val="de-AT"/>
+        </w:rPr>
+        <w:t xml:space="preserve"> </w:t>
+      </w:r>
+      <w:r>
+        <w:rPr>
+          <w:lang w:val="de-AT"/>
+        </w:rPr>
+        <w:t xml:space="preserve">weitermachen bis ich wieder alles verstehe und dann kommt die </w:t>
+      </w:r>
+      <w:proofErr w:type="spellStart"/>
+      <w:r>
+        <w:rPr>
+          <w:lang w:val="de-AT"/>
+        </w:rPr>
+        <w:t>ProstgreSQL</w:t>
+      </w:r>
+      <w:proofErr w:type="spellEnd"/>
+      <w:r>
+        <w:rPr>
+          <w:lang w:val="de-AT"/>
+        </w:rPr>
+        <w:t xml:space="preserve"> </w:t>
+      </w:r>
+      <w:proofErr w:type="spellStart"/>
+      <w:r>
+        <w:rPr>
+          <w:lang w:val="de-AT"/>
+        </w:rPr>
+        <w:t>db</w:t>
+      </w:r>
+      <w:proofErr w:type="spellEnd"/>
+      <w:r>
+        <w:rPr>
+          <w:lang w:val="de-AT"/>
+        </w:rPr>
+        <w:t>)</w:t>
+      </w:r>
+    </w:p>
+    <w:p>
+      <w:pPr>
+        <w:pStyle w:val="ListParagraph"/>
+        <w:numPr>
+          <w:ilvl w:val="0"/>
+          <w:numId w:val="6"/>
+        </w:numPr>
+        <w:rPr>
+          <w:lang w:val="de-AT"/>
+        </w:rPr>
+      </w:pPr>
+      <w:r>
+        <w:rPr>
+          <w:lang w:val="de-AT"/>
+        </w:rPr>
+        <w:t>Noch eine Bemerkung beiseite: Ich würde echt gern die Login und Register Methoden in eine separate File (</w:t>
+      </w:r>
+      <w:proofErr w:type="spellStart"/>
+      <w:r>
+        <w:rPr>
+          <w:lang w:val="de-AT"/>
+        </w:rPr>
+        <w:t>k.A</w:t>
+      </w:r>
+      <w:proofErr w:type="spellEnd"/>
+      <w:r>
+        <w:rPr>
+          <w:lang w:val="de-AT"/>
+        </w:rPr>
+        <w:t>.</w:t>
+      </w:r>
+      <w:r>
+        <w:rPr>
+          <w:lang w:val="de-AT"/>
+        </w:rPr>
+        <w:t>,</w:t>
+      </w:r>
+      <w:r>
+        <w:rPr>
+          <w:lang w:val="de-AT"/>
+        </w:rPr>
+        <w:t xml:space="preserve"> z.B. „</w:t>
+      </w:r>
+      <w:proofErr w:type="spellStart"/>
+      <w:r>
+        <w:rPr>
+          <w:lang w:val="de-AT"/>
+        </w:rPr>
+        <w:t>UserServices</w:t>
+      </w:r>
+      <w:r>
+        <w:rPr>
+          <w:lang w:val="de-AT"/>
+        </w:rPr>
+        <w:t>.cs</w:t>
+      </w:r>
+      <w:proofErr w:type="spellEnd"/>
+      <w:r>
+        <w:rPr>
+          <w:lang w:val="de-AT"/>
+        </w:rPr>
+        <w:t xml:space="preserve">“ oder so) </w:t>
+      </w:r>
+      <w:proofErr w:type="spellStart"/>
+      <w:r>
+        <w:rPr>
+          <w:lang w:val="de-AT"/>
+        </w:rPr>
+        <w:t>moven</w:t>
+      </w:r>
+      <w:proofErr w:type="spellEnd"/>
+      <w:r>
+        <w:rPr>
+          <w:lang w:val="de-AT"/>
+        </w:rPr>
+        <w:t xml:space="preserve"> statt sie im </w:t>
+      </w:r>
+      <w:proofErr w:type="spellStart"/>
+      <w:r>
+        <w:rPr>
+          <w:lang w:val="de-AT"/>
+        </w:rPr>
+        <w:t>Server.cs</w:t>
+      </w:r>
+      <w:proofErr w:type="spellEnd"/>
+      <w:r>
+        <w:rPr>
+          <w:lang w:val="de-AT"/>
+        </w:rPr>
+        <w:t xml:space="preserve"> zu haben, weil ich das kinda </w:t>
+      </w:r>
+      <w:proofErr w:type="spellStart"/>
+      <w:r>
+        <w:rPr>
+          <w:lang w:val="de-AT"/>
+        </w:rPr>
+        <w:t>messy</w:t>
+      </w:r>
+      <w:proofErr w:type="spellEnd"/>
+      <w:r>
+        <w:rPr>
+          <w:lang w:val="de-AT"/>
+        </w:rPr>
+        <w:t xml:space="preserve"> finde, aber ich hab nur noch 9h also ist das gerade keine Priorität lol</w:t>
+      </w:r>
+    </w:p>
+    <w:p>
+      <w:pPr>
+        <w:rPr>
+          <w:b/>
+          <w:bCs/>
+          <w:lang w:val="de-AT"/>
+        </w:rPr>
+      </w:pPr>
+    </w:p>
+    <w:p>
+      <w:pPr>
+        <w:rPr>
+          <w:lang w:val="de-AT"/>
+        </w:rPr>
+      </w:pPr>
+      <w:r>
+        <w:rPr>
+          <w:b/>
+          <w:bCs/>
+          <w:lang w:val="de-AT"/>
+        </w:rPr>
+        <w:t xml:space="preserve">Random Gedanken/Bemerkungen </w:t>
+      </w:r>
+      <w:r>
+        <w:rPr>
+          <w:lang w:val="de-AT"/>
+        </w:rPr>
+        <w:t>(</w:t>
+      </w:r>
+      <w:r>
+        <w:rPr>
+          <w:highlight w:val="yellow"/>
+          <w:lang w:val="de-AT"/>
+        </w:rPr>
+        <w:t>7</w:t>
+      </w:r>
+      <w:r>
+        <w:rPr>
+          <w:highlight w:val="yellow"/>
+          <w:lang w:val="de-AT"/>
+        </w:rPr>
+        <w:t xml:space="preserve">h </w:t>
+      </w:r>
+      <w:r>
+        <w:rPr>
+          <w:highlight w:val="yellow"/>
+          <w:lang w:val="de-AT"/>
+        </w:rPr>
+        <w:t>1</w:t>
+      </w:r>
+      <w:r>
+        <w:rPr>
+          <w:highlight w:val="yellow"/>
+          <w:lang w:val="de-AT"/>
+        </w:rPr>
+        <w:t>7min vor Abgabe</w:t>
+      </w:r>
+      <w:r>
+        <w:rPr>
+          <w:lang w:val="de-AT"/>
+        </w:rPr>
+        <w:t>)</w:t>
+      </w:r>
+      <w:r>
+        <w:rPr>
+          <w:b/>
+          <w:bCs/>
+          <w:lang w:val="de-AT"/>
+        </w:rPr>
+        <w:t>:</w:t>
+      </w:r>
+    </w:p>
+    <w:p>
+      <w:pPr>
+        <w:pStyle w:val="ListParagraph"/>
+        <w:numPr>
+          <w:ilvl w:val="0"/>
+          <w:numId w:val="6"/>
+        </w:numPr>
+        <w:rPr>
+          <w:lang w:val="de-AT"/>
+        </w:rPr>
+      </w:pPr>
+      <w:r>
+        <w:rPr>
+          <w:lang w:val="de-AT"/>
+        </w:rPr>
+        <w:t xml:space="preserve">Es sind nur noch 7 Stunden bis zur Abgabe und alles was ich gemacht hab, ist meinen </w:t>
+      </w:r>
+      <w:proofErr w:type="spellStart"/>
+      <w:r>
+        <w:rPr>
+          <w:lang w:val="de-AT"/>
+        </w:rPr>
+        <w:t>Server.cs</w:t>
+      </w:r>
+      <w:proofErr w:type="spellEnd"/>
+      <w:r>
+        <w:rPr>
+          <w:lang w:val="de-AT"/>
+        </w:rPr>
+        <w:t xml:space="preserve"> code im Detail zu kommentieren </w:t>
+      </w:r>
+      <w:r>
+        <w:rPr>
+          <w:rFonts w:ascii="Segoe UI Emoji" w:hAnsi="Segoe UI Emoji" w:cs="Segoe UI Emoji"/>
+          <w:lang w:val="de-AT"/>
+        </w:rPr>
+        <w:t>💀</w:t>
+      </w:r>
+      <w:r>
+        <w:rPr>
+          <w:rFonts w:ascii="Segoe UI Emoji" w:hAnsi="Segoe UI Emoji" w:cs="Segoe UI Emoji"/>
+          <w:lang w:val="de-AT"/>
+        </w:rPr>
+        <w:t xml:space="preserve"> </w:t>
+      </w:r>
+      <w:r>
+        <w:rPr>
+          <w:rFonts w:cs="Segoe UI Emoji"/>
+          <w:lang w:val="de-AT"/>
+        </w:rPr>
+        <w:t xml:space="preserve">Naja, egal. Wenigstens versteh ich </w:t>
+      </w:r>
+      <w:r>
+        <w:rPr>
+          <w:rFonts w:cs="Segoe UI Emoji"/>
+          <w:lang w:val="de-AT"/>
+        </w:rPr>
+        <w:t xml:space="preserve">meinen code jetzt besser…. </w:t>
+      </w:r>
+    </w:p>
+    <w:p>
+      <w:pPr>
+        <w:pStyle w:val="ListParagraph"/>
+        <w:ind w:left="1080"/>
+        <w:rPr>
+          <w:lang w:val="de-AT"/>
+        </w:rPr>
+      </w:pPr>
+      <w:r>
+        <w:rPr>
+          <w:noProof/>
+        </w:rPr>
+        <mc:AlternateContent>
+          <mc:Choice Requires="wps">
+            <w:drawing>
+              <wp:anchor distT="0" distB="0" distL="114300" distR="114300" simplePos="0" relativeHeight="251660288" behindDoc="0" locked="0" layoutInCell="1" allowOverlap="1" wp14:anchorId="79013148" wp14:editId="7B58C290">
+                <wp:simplePos x="0" y="0"/>
+                <wp:positionH relativeFrom="column">
+                  <wp:posOffset>4637314</wp:posOffset>
+                </wp:positionH>
+                <wp:positionV relativeFrom="paragraph">
+                  <wp:posOffset>1206863</wp:posOffset>
+                </wp:positionV>
+                <wp:extent cx="747486" cy="333828"/>
+                <wp:effectExtent l="38100" t="0" r="90805" b="85725"/>
+                <wp:wrapNone/>
+                <wp:docPr id="2052104901" name="Straight Arrow Connector 4"/>
+                <wp:cNvGraphicFramePr/>
+                <a:graphic xmlns:a="http://schemas.openxmlformats.org/drawingml/2006/main">
+                  <a:graphicData uri="http://schemas.microsoft.com/office/word/2010/wordprocessingShape">
+                    <wps:wsp>
+                      <wps:cNvCnPr/>
+                      <wps:spPr>
+                        <a:xfrm rot="10800000" flipV="1">
+                          <a:off x="0" y="0"/>
+                          <a:ext cx="747486" cy="333828"/>
+                        </a:xfrm>
+                        <a:prstGeom prst="curvedConnector3">
+                          <a:avLst>
+                            <a:gd name="adj1" fmla="val -12142"/>
+                          </a:avLst>
+                        </a:prstGeom>
+                        <a:ln w="12700">
+                          <a:solidFill>
+                            <a:schemeClr val="tx1"/>
+                          </a:solidFill>
+                          <a:tailEnd type="triangle"/>
+                        </a:ln>
+                      </wps:spPr>
+                      <wps:style>
+                        <a:lnRef idx="1">
+                          <a:schemeClr val="accent1"/>
+                        </a:lnRef>
+                        <a:fillRef idx="0">
+                          <a:schemeClr val="accent1"/>
+                        </a:fillRef>
+                        <a:effectRef idx="0">
+                          <a:schemeClr val="accent1"/>
+                        </a:effectRef>
+                        <a:fontRef idx="minor">
+                          <a:schemeClr val="tx1"/>
+                        </a:fontRef>
+                      </wps:style>
+                      <wps:bodyPr/>
+                    </wps:wsp>
+                  </a:graphicData>
+                </a:graphic>
+              </wp:anchor>
+            </w:drawing>
+          </mc:Choice>
+          <mc:Fallback>
+            <w:pict>
+              <v:shapetype w14:anchorId="5C875168" id="_x0000_t38" coordsize="21600,21600" o:spt="38" o:oned="t" path="m,c@0,0@1,5400@1,10800@1,16200@2,21600,21600,21600e" filled="f">
+                <v:formulas>
+                  <v:f eqn="mid #0 0"/>
+                  <v:f eqn="val #0"/>
+                  <v:f eqn="mid #0 21600"/>
+                </v:formulas>
+                <v:path arrowok="t" fillok="f" o:connecttype="none"/>
+                <v:handles>
+                  <v:h position="#0,center"/>
+                </v:handles>
+                <o:lock v:ext="edit" shapetype="t"/>
+              </v:shapetype>
+              <v:shape id="Straight Arrow Connector 4" o:spid="_x0000_s1026" type="#_x0000_t38" style="position:absolute;margin-left:365.15pt;margin-top:95.05pt;width:58.85pt;height:26.3pt;rotation:180;flip:y;z-index:251660288;visibility:visible;mso-wrap-style:square;mso-wrap-distance-left:9pt;mso-wrap-distance-top:0;mso-wrap-distance-right:9pt;mso-wrap-distance-bottom:0;mso-position-horizontal:absolute;mso-position-horizontal-relative:text;mso-position-vertical:absolute;mso-position-vertical-relative:text" o:gfxdata="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" adj="-2623" strokecolor="black [3213]" strokeweight="1pt">
+                <v:stroke endarrow="block" joinstyle="miter"/>
+              </v:shape>
+            </w:pict>
+          </mc:Fallback>
+        </mc:AlternateContent>
+      </w:r>
+      <w:r>
+        <w:rPr>
+          <w:noProof/>
+        </w:rPr>
+        <mc:AlternateContent>
+          <mc:Choice Requires="wps">
+            <w:drawing>
+              <wp:anchor distT="0" distB="0" distL="114300" distR="114300" simplePos="0" relativeHeight="251659264" behindDoc="0" locked="0" layoutInCell="1" allowOverlap="1" wp14:anchorId="78A1B978" wp14:editId="1E3A56B3">
+                <wp:simplePos x="0" y="0"/>
+                <wp:positionH relativeFrom="column">
+                  <wp:posOffset>4825728</wp:posOffset>
+                </wp:positionH>
+                <wp:positionV relativeFrom="paragraph">
+                  <wp:posOffset>741954</wp:posOffset>
+                </wp:positionV>
+                <wp:extent cx="1429657" cy="551543"/>
+                <wp:effectExtent l="57150" t="152400" r="56515" b="153670"/>
+                <wp:wrapNone/>
+                <wp:docPr id="1526414951" name="Text Box 1"/>
+                <wp:cNvGraphicFramePr/>
+                <a:graphic xmlns:a="http://schemas.openxmlformats.org/drawingml/2006/main">
+                  <a:graphicData uri="http://schemas.microsoft.com/office/word/2010/wordprocessingShape">
+                    <wps:wsp>
+                      <wps:cNvSpPr txBox="1"/>
+                      <wps:spPr>
+                        <a:xfrm rot="755459">
+                          <a:off x="0" y="0"/>
+                          <a:ext cx="1429657" cy="551543"/>
+                        </a:xfrm>
+                        <a:prstGeom prst="rect">
+                          <a:avLst/>
+                        </a:prstGeom>
+                        <a:solidFill>
+                          <a:schemeClr val="lt1"/>
+                        </a:solidFill>
+                        <a:ln w="6350">
+                          <a:noFill/>
+                        </a:ln>
+                      </wps:spPr>
+                      <wps:txbx>
+                        <w:txbxContent>
+                          <w:p>
+                            <w:r>
+                              <w:t>What clinical insanity looks like</w:t>
+                            </w:r>
+                          </w:p>
+                        </w:txbxContent>
+                      </wps:txbx>
+                      <wps:bodyPr rot="0" spcFirstLastPara="0" vertOverflow="overflow" horzOverflow="overflow" vert="horz" wrap="square" lIns="91440" tIns="45720" rIns="91440" bIns="45720" numCol="1" spcCol="0" rtlCol="0" fromWordArt="0" anchor="t" anchorCtr="0" forceAA="0" compatLnSpc="1">
+                        <a:prstTxWarp prst="textNoShape">
+                          <a:avLst/>
+                        </a:prstTxWarp>
+                        <a:noAutofit/>
+                      </wps:bodyPr>
+                    </wps:wsp>
+                  </a:graphicData>
+                </a:graphic>
+              </wp:anchor>
+            </w:drawing>
+          </mc:Choice>
+          <mc:Fallback>
+            <w:pict>
+              <v:shapetype w14:anchorId="78A1B978" id="_x0000_t202" coordsize="21600,21600" o:spt="202" path="m,l,21600r21600,l21600,xe">
+                <v:stroke joinstyle="miter"/>
+                <v:path gradientshapeok="t" o:connecttype="rect"/>
+              </v:shapetype>
+              <v:shape id="Text Box 1" o:spid="_x0000_s1026" type="#_x0000_t202" style="position:absolute;left:0;text-align:left;margin-left:380pt;margin-top:58.4pt;width:112.55pt;height:43.45pt;rotation:825163fd;z-index:251659264;visibility:visible;mso-wrap-style:square;mso-wrap-distance-left:9pt;mso-wrap-distance-top:0;mso-wrap-distance-right:9pt;mso-wrap-distance-bottom:0;mso-position-horizontal:absolute;mso-position-horizontal-relative:text;mso-position-vertical:absolute;mso-position-vertical-relative:text;v-text-anchor:top" o:gfxdata="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" fillcolor="white [3201]" stroked="f" strokeweight=".5pt">
+                <v:textbox>
+                  <w:txbxContent>
+                    <w:p>
+                      <w:r>
+                        <w:t>What clinical insanity looks like</w:t>
+                      </w:r>
+                    </w:p>
+                  </w:txbxContent>
+                </v:textbox>
+              </v:shape>
+            </w:pict>
+          </mc:Fallback>
+        </mc:AlternateContent>
+      </w:r>
+      <w:r>
+        <w:rPr>
+          <w:noProof/>
+        </w:rPr>
+        <w:drawing>
+          <wp:inline distT="0" distB="0" distL="0" distR="0" wp14:anchorId="169034EB" wp14:editId="23663F9E">
+            <wp:extent cx="3886218" cy="3207657"/>
+            <wp:effectExtent l="0" t="0" r="0" b="0"/>
+            <wp:docPr id="724132537" name="Picture 1" descr="A screenshot of a computer program&#10;&#10;Description automatically generated"/>
+            <wp:cNvGraphicFramePr>
+              <a:graphicFrameLocks xmlns:a="http://schemas.openxmlformats.org/drawingml/2006/main" noChangeAspect="1"/>
+            </wp:cNvGraphicFramePr>
+            <a:graphic xmlns:a="http://schemas.openxmlformats.org/drawingml/2006/main">
+              <a:graphicData uri="http://schemas.openxmlformats.org/drawingml/2006/picture">
+                <pic:pic xmlns:pic="http://schemas.openxmlformats.org/drawingml/2006/picture">
+                  <pic:nvPicPr>
+                    <pic:cNvPr id="724132537" name="Picture 1" descr="A screenshot of a computer program&#10;&#10;Description automatically generated"/>
+                    <pic:cNvPicPr/>
+                  </pic:nvPicPr>
+                  <pic:blipFill>
+                    <a:blip r:embed="rId5"/>
+                    <a:stretch>
+                      <a:fillRect/>
+                    </a:stretch>
+                  </pic:blipFill>
+                  <pic:spPr>
+                    <a:xfrm>
+                      <a:off x="0" y="0"/>
+                      <a:ext cx="3907681" cy="3225373"/>
+                    </a:xfrm>
+                    <a:prstGeom prst="rect">
+                      <a:avLst/>
+                    </a:prstGeom>
+                  </pic:spPr>
+                </pic:pic>
+              </a:graphicData>
+            </a:graphic>
+          </wp:inline>
+        </w:drawing>
+      </w:r>
+    </w:p>
+    <w:p>
+      <w:pPr>
+        <w:pStyle w:val="ListParagraph"/>
+        <w:numPr>
+          <w:ilvl w:val="0"/>
+          <w:numId w:val="6"/>
+        </w:numPr>
+        <w:rPr>
+          <w:lang w:val="de-AT"/>
+        </w:rPr>
+      </w:pPr>
+      <w:r>
+        <w:rPr>
+          <w:rFonts w:cs="Segoe UI Emoji"/>
+          <w:lang w:val="de-AT"/>
+        </w:rPr>
+        <w:t xml:space="preserve">Jetzt werde ich </w:t>
+      </w:r>
+      <w:r>
+        <w:rPr>
+          <w:rFonts w:cs="Segoe UI Emoji"/>
+          <w:lang w:val="de-AT"/>
+        </w:rPr>
+        <w:t xml:space="preserve">noch </w:t>
+      </w:r>
+      <w:r>
+        <w:rPr>
+          <w:rFonts w:cs="Segoe UI Emoji"/>
+          <w:lang w:val="de-AT"/>
+        </w:rPr>
+        <w:t>meine</w:t>
+      </w:r>
+      <w:r>
+        <w:rPr>
+          <w:rFonts w:cs="Segoe UI Emoji"/>
+          <w:lang w:val="de-AT"/>
+        </w:rPr>
+        <w:t xml:space="preserve"> </w:t>
+      </w:r>
+    </w:p>
+    <w:p>
+      <w:pPr>
+        <w:rPr>
+          <w:lang w:val="de-AT"/>
+        </w:rPr>
+      </w:pPr>
     </w:p>
     <w:sectPr>
       <w:pgSz w:w="11906" w:h="16838"/>
@@ -403,6 +2946,118 @@
 <file path=word/numbering.xml><?xml version="1.0" encoding="utf-8"?>
 <w:numbering xmlns:wpc="http://schemas.microsoft.com/office/word/2010/wordprocessingCanvas" xmlns:cx="http://schemas.microsoft.com/office/drawing/2014/chartex" xmlns:cx1="http://schemas.microsoft.com/office/drawing/2015/9/8/chartex" xmlns:cx2="http://schemas.microsoft.com/office/drawing/2015/10/21/chartex" xmlns:cx3="http://schemas.microsoft.com/office/drawing/2016/5/9/chartex" xmlns:cx4="http://schemas.microsoft.com/office/drawing/2016/5/10/chartex" xmlns:cx5="http://schemas.microsoft.com/office/drawing/2016/5/11/chartex" xmlns:cx6="http://schemas.microsoft.com/office/drawing/2016/5/12/chartex" xmlns:cx7="http://schemas.microsoft.com/office/drawing/2016/5/13/chartex" xmlns:cx8="http://schemas.microsoft.com/office/drawing/2016/5/14/chartex" xmlns:mc="http://schemas.openxmlformats.org/markup-compatibility/2006" xmlns:aink="http://schemas.microsoft.com/office/drawing/2016/ink" xmlns:am3d="http://schemas.microsoft.com/office/drawing/2017/model3d" xmlns:o="urn:schemas-microsoft-com:office:office" xmlns:oel="http://schemas.microsoft.com/office/2019/extlst" xmlns:r="http://schemas.openxmlformats.org/officeDocument/2006/relationships" xmlns:m="http://schemas.openxmlformats.org/officeDocument/2006/math" xmlns:v="urn:schemas-microsoft-com:vml" xmlns:wp14="http://schemas.microsoft.com/office/word/2010/wordprocessingDrawing" xmlns:wp="http://schemas.openxmlformats.org/drawingml/2006/wordprocessingDrawing" xmlns:w10="urn:schemas-microsoft-com:office:word" xmlns:w="http://schemas.openxmlformats.org/wordprocessingml/2006/main" xmlns:w14="http://schemas.microsoft.com/office/word/2010/wordml" xmlns:w15="http://schemas.microsoft.com/office/word/2012/wordml" xmlns:w16cex="http://schemas.microsoft.com/office/word/2018/wordml/cex" xmlns:w16cid="http://schemas.microsoft.com/office/word/2016/wordml/cid" xmlns:w16="http://schemas.microsoft.com/office/word/2018/wordml" xmlns:w16du="http://schemas.microsoft.com/office/word/2023/wordml/word16du" xmlns:w16sdtdh="http://schemas.microsoft.com/office/word/2020/wordml/sdtdatahash" xmlns:w16se="http://schemas.microsoft.com/office/word/2015/wordml/symex" xmlns:wpg="http://schemas.microsoft.com/office/word/2010/wordprocessingGroup" xmlns:wpi="http://schemas.microsoft.com/office/word/2010/wordprocessingInk" xmlns:wne="http://schemas.microsoft.com/office/word/2006/wordml" xmlns:wps="http://schemas.microsoft.com/office/word/2010/wordprocessingShape" mc:Ignorable="w14 w15 w16se w16cid w16 w16cex w16sdtdh w16du wp14">
   <w:abstractNum w:abstractNumId="0" w15:restartNumberingAfterBreak="0">
+    <w:nsid w:val="3D245F79"/>
+    <w:multiLevelType w:val="hybridMultilevel"/>
+    <w:tmpl w:val="B0F8C78C"/>
+    <w:lvl w:ilvl="0" w:tplc="4DF66930">
+      <w:numFmt w:val="bullet"/>
+      <w:lvlText w:val="-"/>
+      <w:lvlJc w:val="left"/>
+      <w:pPr>
+        <w:ind w:left="1080" w:hanging="360"/>
+      </w:pPr>
+      <w:rPr>
+        <w:rFonts w:ascii="Aptos" w:eastAsiaTheme="minorHAnsi" w:hAnsi="Aptos" w:cstheme="minorBidi" w:hint="default"/>
+      </w:rPr>
+    </w:lvl>
+    <w:lvl w:ilvl="1" w:tplc="08090003" w:tentative="1">
+      <w:start w:val="1"/>
+      <w:numFmt w:val="bullet"/>
+      <w:lvlText w:val="o"/>
+      <w:lvlJc w:val="left"/>
+      <w:pPr>
+        <w:ind w:left="1800" w:hanging="360"/>
+      </w:pPr>
+      <w:rPr>
+        <w:rFonts w:ascii="Courier New" w:hAnsi="Courier New" w:cs="Courier New" w:hint="default"/>
+      </w:rPr>
+    </w:lvl>
+    <w:lvl w:ilvl="2" w:tplc="08090005" w:tentative="1">
+      <w:start w:val="1"/>
+      <w:numFmt w:val="bullet"/>
+      <w:lvlText w:val=""/>
+      <w:lvlJc w:val="left"/>
+      <w:pPr>
+        <w:ind w:left="2520" w:hanging="360"/>
+      </w:pPr>
+      <w:rPr>
+        <w:rFonts w:ascii="Wingdings" w:hAnsi="Wingdings" w:hint="default"/>
+      </w:rPr>
+    </w:lvl>
+    <w:lvl w:ilvl="3" w:tplc="08090001" w:tentative="1">
+      <w:start w:val="1"/>
+      <w:numFmt w:val="bullet"/>
+      <w:lvlText w:val=""/>
+      <w:lvlJc w:val="left"/>
+      <w:pPr>
+        <w:ind w:left="3240" w:hanging="360"/>
+      </w:pPr>
+      <w:rPr>
+        <w:rFonts w:ascii="Symbol" w:hAnsi="Symbol" w:hint="default"/>
+      </w:rPr>
+    </w:lvl>
+    <w:lvl w:ilvl="4" w:tplc="08090003" w:tentative="1">
+      <w:start w:val="1"/>
+      <w:numFmt w:val="bullet"/>
+      <w:lvlText w:val="o"/>
+      <w:lvlJc w:val="left"/>
+      <w:pPr>
+        <w:ind w:left="3960" w:hanging="360"/>
+      </w:pPr>
+      <w:rPr>
+        <w:rFonts w:ascii="Courier New" w:hAnsi="Courier New" w:cs="Courier New" w:hint="default"/>
+      </w:rPr>
+    </w:lvl>
+    <w:lvl w:ilvl="5" w:tplc="08090005" w:tentative="1">
+      <w:start w:val="1"/>
+      <w:numFmt w:val="bullet"/>
+      <w:lvlText w:val=""/>
+      <w:lvlJc w:val="left"/>
+      <w:pPr>
+        <w:ind w:left="4680" w:hanging="360"/>
+      </w:pPr>
+      <w:rPr>
+        <w:rFonts w:ascii="Wingdings" w:hAnsi="Wingdings" w:hint="default"/>
+      </w:rPr>
+    </w:lvl>
+    <w:lvl w:ilvl="6" w:tplc="08090001" w:tentative="1">
+      <w:start w:val="1"/>
+      <w:numFmt w:val="bullet"/>
+      <w:lvlText w:val=""/>
+      <w:lvlJc w:val="left"/>
+      <w:pPr>
+        <w:ind w:left="5400" w:hanging="360"/>
+      </w:pPr>
+      <w:rPr>
+        <w:rFonts w:ascii="Symbol" w:hAnsi="Symbol" w:hint="default"/>
+      </w:rPr>
+    </w:lvl>
+    <w:lvl w:ilvl="7" w:tplc="08090003" w:tentative="1">
+      <w:start w:val="1"/>
+      <w:numFmt w:val="bullet"/>
+      <w:lvlText w:val="o"/>
+      <w:lvlJc w:val="left"/>
+      <w:pPr>
+        <w:ind w:left="6120" w:hanging="360"/>
+      </w:pPr>
+      <w:rPr>
+        <w:rFonts w:ascii="Courier New" w:hAnsi="Courier New" w:cs="Courier New" w:hint="default"/>
+      </w:rPr>
+    </w:lvl>
+    <w:lvl w:ilvl="8" w:tplc="08090005" w:tentative="1">
+      <w:start w:val="1"/>
+      <w:numFmt w:val="bullet"/>
+      <w:lvlText w:val=""/>
+      <w:lvlJc w:val="left"/>
+      <w:pPr>
+        <w:ind w:left="6840" w:hanging="360"/>
+      </w:pPr>
+      <w:rPr>
+        <w:rFonts w:ascii="Wingdings" w:hAnsi="Wingdings" w:hint="default"/>
+      </w:rPr>
+    </w:lvl>
+  </w:abstractNum>
+  <w:abstractNum w:abstractNumId="1" w15:restartNumberingAfterBreak="0">
     <w:nsid w:val="4AD92537"/>
     <w:multiLevelType w:val="hybridMultilevel"/>
     <w:tmpl w:val="7ADCB050"/>
@@ -515,7 +3170,7 @@
       </w:rPr>
     </w:lvl>
   </w:abstractNum>
-  <w:abstractNum w:abstractNumId="1" w15:restartNumberingAfterBreak="0">
+  <w:abstractNum w:abstractNumId="2" w15:restartNumberingAfterBreak="0">
     <w:nsid w:val="4D253800"/>
     <w:multiLevelType w:val="hybridMultilevel"/>
     <w:tmpl w:val="F48C395E"/>
@@ -604,7 +3259,7 @@
       </w:pPr>
     </w:lvl>
   </w:abstractNum>
-  <w:abstractNum w:abstractNumId="2" w15:restartNumberingAfterBreak="0">
+  <w:abstractNum w:abstractNumId="3" w15:restartNumberingAfterBreak="0">
     <w:nsid w:val="4D643CB4"/>
     <w:multiLevelType w:val="hybridMultilevel"/>
     <w:tmpl w:val="124C5692"/>
@@ -717,7 +3372,7 @@
       </w:rPr>
     </w:lvl>
   </w:abstractNum>
-  <w:abstractNum w:abstractNumId="3" w15:restartNumberingAfterBreak="0">
+  <w:abstractNum w:abstractNumId="4" w15:restartNumberingAfterBreak="0">
     <w:nsid w:val="6C653B2E"/>
     <w:multiLevelType w:val="hybridMultilevel"/>
     <w:tmpl w:val="2160CCB0"/>
@@ -830,17 +3485,137 @@
       </w:rPr>
     </w:lvl>
   </w:abstractNum>
+  <w:abstractNum w:abstractNumId="5" w15:restartNumberingAfterBreak="0">
+    <w:nsid w:val="79464417"/>
+    <w:multiLevelType w:val="hybridMultilevel"/>
+    <w:tmpl w:val="D24076B4"/>
+    <w:lvl w:ilvl="0" w:tplc="3C2490A6">
+      <w:start w:val="1"/>
+      <w:numFmt w:val="bullet"/>
+      <w:lvlText w:val=""/>
+      <w:lvlJc w:val="left"/>
+      <w:pPr>
+        <w:ind w:left="644" w:hanging="360"/>
+      </w:pPr>
+      <w:rPr>
+        <w:rFonts w:ascii="Symbol" w:hAnsi="Symbol" w:hint="default"/>
+        <w:color w:val="auto"/>
+      </w:rPr>
+    </w:lvl>
+    <w:lvl w:ilvl="1" w:tplc="08090003">
+      <w:start w:val="1"/>
+      <w:numFmt w:val="bullet"/>
+      <w:lvlText w:val="o"/>
+      <w:lvlJc w:val="left"/>
+      <w:pPr>
+        <w:ind w:left="1364" w:hanging="360"/>
+      </w:pPr>
+      <w:rPr>
+        <w:rFonts w:ascii="Courier New" w:hAnsi="Courier New" w:cs="Courier New" w:hint="default"/>
+      </w:rPr>
+    </w:lvl>
+    <w:lvl w:ilvl="2" w:tplc="08090005">
+      <w:start w:val="1"/>
+      <w:numFmt w:val="bullet"/>
+      <w:lvlText w:val=""/>
+      <w:lvlJc w:val="left"/>
+      <w:pPr>
+        <w:ind w:left="2084" w:hanging="360"/>
+      </w:pPr>
+      <w:rPr>
+        <w:rFonts w:ascii="Wingdings" w:hAnsi="Wingdings" w:hint="default"/>
+      </w:rPr>
+    </w:lvl>
+    <w:lvl w:ilvl="3" w:tplc="08090001" w:tentative="1">
+      <w:start w:val="1"/>
+      <w:numFmt w:val="bullet"/>
+      <w:lvlText w:val=""/>
+      <w:lvlJc w:val="left"/>
+      <w:pPr>
+        <w:ind w:left="2804" w:hanging="360"/>
+      </w:pPr>
+      <w:rPr>
+        <w:rFonts w:ascii="Symbol" w:hAnsi="Symbol" w:hint="default"/>
+      </w:rPr>
+    </w:lvl>
+    <w:lvl w:ilvl="4" w:tplc="08090003" w:tentative="1">
+      <w:start w:val="1"/>
+      <w:numFmt w:val="bullet"/>
+      <w:lvlText w:val="o"/>
+      <w:lvlJc w:val="left"/>
+      <w:pPr>
+        <w:ind w:left="3524" w:hanging="360"/>
+      </w:pPr>
+      <w:rPr>
+        <w:rFonts w:ascii="Courier New" w:hAnsi="Courier New" w:cs="Courier New" w:hint="default"/>
+      </w:rPr>
+    </w:lvl>
+    <w:lvl w:ilvl="5" w:tplc="08090005" w:tentative="1">
+      <w:start w:val="1"/>
+      <w:numFmt w:val="bullet"/>
+      <w:lvlText w:val=""/>
+      <w:lvlJc w:val="left"/>
+      <w:pPr>
+        <w:ind w:left="4244" w:hanging="360"/>
+      </w:pPr>
+      <w:rPr>
+        <w:rFonts w:ascii="Wingdings" w:hAnsi="Wingdings" w:hint="default"/>
+      </w:rPr>
+    </w:lvl>
+    <w:lvl w:ilvl="6" w:tplc="08090001" w:tentative="1">
+      <w:start w:val="1"/>
+      <w:numFmt w:val="bullet"/>
+      <w:lvlText w:val=""/>
+      <w:lvlJc w:val="left"/>
+      <w:pPr>
+        <w:ind w:left="4964" w:hanging="360"/>
+      </w:pPr>
+      <w:rPr>
+        <w:rFonts w:ascii="Symbol" w:hAnsi="Symbol" w:hint="default"/>
+      </w:rPr>
+    </w:lvl>
+    <w:lvl w:ilvl="7" w:tplc="08090003" w:tentative="1">
+      <w:start w:val="1"/>
+      <w:numFmt w:val="bullet"/>
+      <w:lvlText w:val="o"/>
+      <w:lvlJc w:val="left"/>
+      <w:pPr>
+        <w:ind w:left="5684" w:hanging="360"/>
+      </w:pPr>
+      <w:rPr>
+        <w:rFonts w:ascii="Courier New" w:hAnsi="Courier New" w:cs="Courier New" w:hint="default"/>
+      </w:rPr>
+    </w:lvl>
+    <w:lvl w:ilvl="8" w:tplc="08090005" w:tentative="1">
+      <w:start w:val="1"/>
+      <w:numFmt w:val="bullet"/>
+      <w:lvlText w:val=""/>
+      <w:lvlJc w:val="left"/>
+      <w:pPr>
+        <w:ind w:left="6404" w:hanging="360"/>
+      </w:pPr>
+      <w:rPr>
+        <w:rFonts w:ascii="Wingdings" w:hAnsi="Wingdings" w:hint="default"/>
+      </w:rPr>
+    </w:lvl>
+  </w:abstractNum>
   <w:num w:numId="1" w16cid:durableId="219680568">
-    <w:abstractNumId w:val="0"/>
+    <w:abstractNumId w:val="1"/>
   </w:num>
   <w:num w:numId="2" w16cid:durableId="1304844106">
-    <w:abstractNumId w:val="1"/>
+    <w:abstractNumId w:val="2"/>
   </w:num>
   <w:num w:numId="3" w16cid:durableId="827481372">
-    <w:abstractNumId w:val="2"/>
+    <w:abstractNumId w:val="3"/>
   </w:num>
   <w:num w:numId="4" w16cid:durableId="728066961">
-    <w:abstractNumId w:val="3"/>
+    <w:abstractNumId w:val="4"/>
+  </w:num>
+  <w:num w:numId="5" w16cid:durableId="1806268099">
+    <w:abstractNumId w:val="5"/>
+  </w:num>
+  <w:num w:numId="6" w16cid:durableId="251090777">
+    <w:abstractNumId w:val="0"/>
   </w:num>
 </w:numbering>
 </file>
@@ -1448,7 +4223,6 @@
   <w:style w:type="character" w:default="1" w:styleId="DefaultParagraphFont">
     <w:name w:val="Default Paragraph Font"/>
     <w:uiPriority w:val="1"/>
-    <w:semiHidden/>
     <w:unhideWhenUsed/>
   </w:style>
   <w:style w:type="table" w:default="1" w:styleId="TableNormal">

</xml_diff>